<commit_message>
fix to getting started doc
</commit_message>
<xml_diff>
--- a/Documents/LivemRNA-Gettingstarted_LEICASP8.docx
+++ b/Documents/LivemRNA-Gettingstarted_LEICASP8.docx
@@ -206,7 +206,15 @@
         <w:t>1: Analysis flow for live mRNA dynamics measurements.</w:t>
       </w:r>
       <w:r>
-        <w:t xml:space="preserve"> The different steps of the analysis and their associated Matlab files are shown.</w:t>
+        <w:t xml:space="preserve"> The different steps of the analysis and their associated </w:t>
+      </w:r>
+      <w:proofErr w:type="spellStart"/>
+      <w:r>
+        <w:t>Matlab</w:t>
+      </w:r>
+      <w:proofErr w:type="spellEnd"/>
+      <w:r>
+        <w:t xml:space="preserve"> files are shown.</w:t>
       </w:r>
     </w:p>
     <w:p>
@@ -344,7 +352,47 @@
     <w:p/>
     <w:p>
       <w:r>
-        <w:t>Mac users: Beware that this code seems to work with Matlab 2014a or newer, which requires Mac OS X 10.7.4 (Lion). This is related to “xlsread” which we use to read Excel files. Mac users should note that there appears to be a compatibility issue with using .xlsx files generated with ‘Numbers’ instead of Excel. Excel must be used. If you get it to work on an older version of Matlab (or with .xlsx files generated with Numbers) please let us know.</w:t>
+        <w:t xml:space="preserve">Mac users: Beware that this code seems to work with </w:t>
+      </w:r>
+      <w:proofErr w:type="spellStart"/>
+      <w:r>
+        <w:t>Matlab</w:t>
+      </w:r>
+      <w:proofErr w:type="spellEnd"/>
+      <w:r>
+        <w:t xml:space="preserve"> 2014a or newer, which requires Mac OS X 10.7.4 (Lion). This is related to “</w:t>
+      </w:r>
+      <w:proofErr w:type="spellStart"/>
+      <w:r>
+        <w:t>xlsread</w:t>
+      </w:r>
+      <w:proofErr w:type="spellEnd"/>
+      <w:r>
+        <w:t>” which we use to read Excel files. Mac users should note that there appears to be a compatibility issue with using .</w:t>
+      </w:r>
+      <w:proofErr w:type="spellStart"/>
+      <w:r>
+        <w:t>xlsx</w:t>
+      </w:r>
+      <w:proofErr w:type="spellEnd"/>
+      <w:r>
+        <w:t xml:space="preserve"> files generated with ‘Numbers’ instead of Excel. Excel must be used. If you get it to work on an older version of </w:t>
+      </w:r>
+      <w:proofErr w:type="spellStart"/>
+      <w:r>
+        <w:t>Matlab</w:t>
+      </w:r>
+      <w:proofErr w:type="spellEnd"/>
+      <w:r>
+        <w:t xml:space="preserve"> (or with .</w:t>
+      </w:r>
+      <w:proofErr w:type="spellStart"/>
+      <w:r>
+        <w:t>xlsx</w:t>
+      </w:r>
+      <w:proofErr w:type="spellEnd"/>
+      <w:r>
+        <w:t xml:space="preserve"> files generated with Numbers) please let us know.</w:t>
       </w:r>
     </w:p>
     <w:p>
@@ -367,7 +415,15 @@
       <w:bookmarkStart w:id="4" w:name="h.fc65r6hn9w8v" w:colFirst="0" w:colLast="0"/>
       <w:bookmarkEnd w:id="4"/>
       <w:r>
-        <w:t>Two-photon microscope using ScanImage 3.5.1</w:t>
+        <w:t xml:space="preserve">Two-photon microscope using </w:t>
+      </w:r>
+      <w:proofErr w:type="spellStart"/>
+      <w:r>
+        <w:t>ScanImage</w:t>
+      </w:r>
+      <w:proofErr w:type="spellEnd"/>
+      <w:r>
+        <w:t xml:space="preserve"> 3.5.1</w:t>
       </w:r>
     </w:p>
     <w:p/>
@@ -641,7 +697,15 @@
         <w:contextualSpacing/>
       </w:pPr>
       <w:r>
-        <w:t>Create a folder called “FullEmbryo” within the main embryo folder.</w:t>
+        <w:t>Create a folder called “</w:t>
+      </w:r>
+      <w:proofErr w:type="spellStart"/>
+      <w:r>
+        <w:t>FullEmbryo</w:t>
+      </w:r>
+      <w:proofErr w:type="spellEnd"/>
+      <w:r>
+        <w:t>” within the main embryo folder.</w:t>
       </w:r>
     </w:p>
     <w:p>
@@ -731,7 +795,15 @@
         <w:contextualSpacing/>
       </w:pPr>
       <w:r>
-        <w:t>At this point (if you haven’t already) move all the data into a folder with the corresponding data in “RawDynamicsData”.</w:t>
+        <w:t>At this point (if you haven’t already) move all the data into a folder with the corresponding data in “</w:t>
+      </w:r>
+      <w:proofErr w:type="spellStart"/>
+      <w:r>
+        <w:t>RawDynamicsData</w:t>
+      </w:r>
+      <w:proofErr w:type="spellEnd"/>
+      <w:r>
+        <w:t>”.</w:t>
       </w:r>
     </w:p>
     <w:p>
@@ -861,7 +933,15 @@
         <w:contextualSpacing/>
       </w:pPr>
       <w:r>
-        <w:t>Create a folder called “LivemRNAFISH” as shown in Figure 2. This will be our main repository of code and data.</w:t>
+        <w:t>Create a folder called “</w:t>
+      </w:r>
+      <w:proofErr w:type="spellStart"/>
+      <w:r>
+        <w:t>LivemRNAFISH</w:t>
+      </w:r>
+      <w:proofErr w:type="spellEnd"/>
+      <w:r>
+        <w:t>” as shown in Figure 2. This will be our main repository of code and data.</w:t>
       </w:r>
     </w:p>
     <w:p>
@@ -874,10 +954,18 @@
         <w:contextualSpacing/>
       </w:pPr>
       <w:r>
-        <w:t>Open Matl</w:t>
-      </w:r>
-      <w:r>
-        <w:t>ab in “Administrator Mode” by right-clicking on its icon.</w:t>
+        <w:t xml:space="preserve">Open </w:t>
+      </w:r>
+      <w:proofErr w:type="spellStart"/>
+      <w:r>
+        <w:t>Matl</w:t>
+      </w:r>
+      <w:r>
+        <w:t>ab</w:t>
+      </w:r>
+      <w:proofErr w:type="spellEnd"/>
+      <w:r>
+        <w:t xml:space="preserve"> in “Administrator Mode” by right-clicking on its icon.</w:t>
       </w:r>
     </w:p>
     <w:p>
@@ -891,7 +979,23 @@
       </w:pPr>
       <w:r>
         <w:lastRenderedPageBreak/>
-        <w:t>Follow the FISHToolbox manual until item 1 in “Just get it done”. Install the contents of the provided ZIP file into a folder called “FISHToolbox” (you might have to rename that folder with respect to the folder name the ZIP file has in it originally). Step 1 ends once you run the following line successfully.</w:t>
+        <w:t xml:space="preserve">Follow the </w:t>
+      </w:r>
+      <w:proofErr w:type="spellStart"/>
+      <w:r>
+        <w:t>FISHToolbox</w:t>
+      </w:r>
+      <w:proofErr w:type="spellEnd"/>
+      <w:r>
+        <w:t xml:space="preserve"> manual until item 1 in “Just get it done”. Install the contents of the provided ZIP file into a folder called “</w:t>
+      </w:r>
+      <w:proofErr w:type="spellStart"/>
+      <w:r>
+        <w:t>FISHToolbox</w:t>
+      </w:r>
+      <w:proofErr w:type="spellEnd"/>
+      <w:r>
+        <w:t>” (you might have to rename that folder with respect to the folder name the ZIP file has in it originally). Step 1 ends once you run the following line successfully.</w:t>
       </w:r>
     </w:p>
     <w:p/>
@@ -899,11 +1003,19 @@
       <w:pPr>
         <w:ind w:left="720" w:firstLine="720"/>
       </w:pPr>
+      <w:proofErr w:type="spellStart"/>
       <w:r>
         <w:rPr>
           <w:rFonts w:ascii="Calibri" w:eastAsia="Calibri" w:hAnsi="Calibri" w:cs="Calibri"/>
         </w:rPr>
-        <w:t>analyzeDataLibrary('fad',1,'quickAnalyze', 1000);</w:t>
+        <w:t>analyzeDataLibrary</w:t>
+      </w:r>
+      <w:proofErr w:type="spellEnd"/>
+      <w:r>
+        <w:rPr>
+          <w:rFonts w:ascii="Calibri" w:eastAsia="Calibri" w:hAnsi="Calibri" w:cs="Calibri"/>
+        </w:rPr>
+        <w:t>('fad',1,'quickAnalyze', 1000);</w:t>
       </w:r>
     </w:p>
     <w:p>
@@ -921,7 +1033,23 @@
         <w:contextualSpacing/>
       </w:pPr>
       <w:r>
-        <w:t xml:space="preserve">If you have GitHub access download the latest version of the “mRNADynamics” code from the “HernanDev” branch. You can ask Hernan for access. Otherwise, download the code from </w:t>
+        <w:t>If you have GitHub access download the latest version of the “</w:t>
+      </w:r>
+      <w:proofErr w:type="spellStart"/>
+      <w:r>
+        <w:t>mRNADynamics</w:t>
+      </w:r>
+      <w:proofErr w:type="spellEnd"/>
+      <w:r>
+        <w:t>” code from the “</w:t>
+      </w:r>
+      <w:proofErr w:type="spellStart"/>
+      <w:r>
+        <w:t>HernanDev</w:t>
+      </w:r>
+      <w:proofErr w:type="spellEnd"/>
+      <w:r>
+        <w:t xml:space="preserve">” branch. You can ask Hernan for access. Otherwise, download the code from </w:t>
       </w:r>
       <w:hyperlink r:id="rId13">
         <w:r>
@@ -955,7 +1083,23 @@
         <w:contextualSpacing/>
       </w:pPr>
       <w:r>
-        <w:t>Unzip the files in a folder such as “mRNADynamics” inside the “LivemRNAFISH” folder.</w:t>
+        <w:t>Unzip the files in a folder such as “</w:t>
+      </w:r>
+      <w:proofErr w:type="spellStart"/>
+      <w:r>
+        <w:t>mRNADynamics</w:t>
+      </w:r>
+      <w:proofErr w:type="spellEnd"/>
+      <w:r>
+        <w:t>” inside the “</w:t>
+      </w:r>
+      <w:proofErr w:type="spellStart"/>
+      <w:r>
+        <w:t>LivemRNAFISH</w:t>
+      </w:r>
+      <w:proofErr w:type="spellEnd"/>
+      <w:r>
+        <w:t>” folder.</w:t>
       </w:r>
     </w:p>
     <w:p>
@@ -968,7 +1112,23 @@
         <w:contextualSpacing/>
       </w:pPr>
       <w:r>
-        <w:t>Go into the “mRNADynamics” folder and run “InstallmRNADynamics.m”.</w:t>
+        <w:t>Go into the “</w:t>
+      </w:r>
+      <w:proofErr w:type="spellStart"/>
+      <w:r>
+        <w:t>mRNADynamics</w:t>
+      </w:r>
+      <w:proofErr w:type="spellEnd"/>
+      <w:r>
+        <w:t>” folder and run “</w:t>
+      </w:r>
+      <w:proofErr w:type="spellStart"/>
+      <w:r>
+        <w:t>InstallmRNADynamics.m</w:t>
+      </w:r>
+      <w:proofErr w:type="spellEnd"/>
+      <w:r>
+        <w:t>”.</w:t>
       </w:r>
     </w:p>
     <w:p>
@@ -981,7 +1141,15 @@
         <w:contextualSpacing/>
       </w:pPr>
       <w:r>
-        <w:t>Close and re-start Matlab so that all the changes are implemented.</w:t>
+        <w:t xml:space="preserve">Close and re-start </w:t>
+      </w:r>
+      <w:proofErr w:type="spellStart"/>
+      <w:r>
+        <w:t>Matlab</w:t>
+      </w:r>
+      <w:proofErr w:type="spellEnd"/>
+      <w:r>
+        <w:t xml:space="preserve"> so that all the changes are implemented.</w:t>
       </w:r>
     </w:p>
     <w:p>
@@ -994,7 +1162,31 @@
         <w:contextualSpacing/>
       </w:pPr>
       <w:r>
-        <w:t>Inside the “Data” folder one level up from “mRNADynamics” you will find two new folders: “RawDynamicsData” and “DynamicsResults”.</w:t>
+        <w:t>Inside the “Data” folder one level up from “</w:t>
+      </w:r>
+      <w:proofErr w:type="spellStart"/>
+      <w:r>
+        <w:t>mRNADynamics</w:t>
+      </w:r>
+      <w:proofErr w:type="spellEnd"/>
+      <w:r>
+        <w:t>” you will find two new folders: “</w:t>
+      </w:r>
+      <w:proofErr w:type="spellStart"/>
+      <w:r>
+        <w:t>RawDynamicsData</w:t>
+      </w:r>
+      <w:proofErr w:type="spellEnd"/>
+      <w:r>
+        <w:t>” and “</w:t>
+      </w:r>
+      <w:proofErr w:type="spellStart"/>
+      <w:r>
+        <w:t>DynamicsResults</w:t>
+      </w:r>
+      <w:proofErr w:type="spellEnd"/>
+      <w:r>
+        <w:t>”.</w:t>
       </w:r>
     </w:p>
     <w:p>
@@ -1015,7 +1207,15 @@
         <w:commentReference w:id="7"/>
       </w:r>
       <w:r>
-        <w:t>note that in “LivemRNAFISH” the file “ComputerFolders.xlsx” has been created. If you want to change the location of any of the folders just edit this file.</w:t>
+        <w:t>note that in “</w:t>
+      </w:r>
+      <w:proofErr w:type="spellStart"/>
+      <w:r>
+        <w:t>LivemRNAFISH</w:t>
+      </w:r>
+      <w:proofErr w:type="spellEnd"/>
+      <w:r>
+        <w:t>” the file “ComputerFolders.xlsx” has been created. If you want to change the location of any of the folders just edit this file.</w:t>
       </w:r>
     </w:p>
     <w:p/>
@@ -1081,7 +1281,15 @@
         </w:r>
       </w:hyperlink>
       <w:r>
-        <w:t>. Unzip it and place it in the “RawDynamicsData” folder. Notice that the data is organized as follows:</w:t>
+        <w:t>. Unzip it and place it in the “</w:t>
+      </w:r>
+      <w:proofErr w:type="spellStart"/>
+      <w:r>
+        <w:t>RawDynamicsData</w:t>
+      </w:r>
+      <w:proofErr w:type="spellEnd"/>
+      <w:r>
+        <w:t>” folder. Notice that the data is organized as follows:</w:t>
       </w:r>
     </w:p>
     <w:p>
@@ -1151,7 +1359,15 @@
         <w:contextualSpacing/>
       </w:pPr>
       <w:r>
-        <w:t>Inside this folder you’ll find another folder called “FullEmbryo”. You’ll find files that corre</w:t>
+        <w:t>Inside this folder you’ll find another folder called “</w:t>
+      </w:r>
+      <w:proofErr w:type="spellStart"/>
+      <w:r>
+        <w:t>FullEmbryo</w:t>
+      </w:r>
+      <w:proofErr w:type="spellEnd"/>
+      <w:r>
+        <w:t>”. You’ll find files that corre</w:t>
       </w:r>
       <w:r>
         <w:t>spond to imaging the embryo at 20</w:t>
@@ -1159,6 +1375,92 @@
       <w:r>
         <w:t>x in order to determine the AP position of the data we took.</w:t>
       </w:r>
+    </w:p>
+    <w:p>
+      <w:pPr>
+        <w:numPr>
+          <w:ilvl w:val="1"/>
+          <w:numId w:val="14"/>
+        </w:numPr>
+        <w:spacing w:line="335" w:lineRule="auto"/>
+        <w:ind w:left="1080" w:firstLine="0"/>
+        <w:contextualSpacing/>
+      </w:pPr>
+      <w:r>
+        <w:t xml:space="preserve">If you’re going to export on machine other than the microscope’s download the LASX software from </w:t>
+      </w:r>
+      <w:hyperlink r:id="rId16" w:anchor="downloads">
+        <w:r>
+          <w:rPr>
+            <w:color w:val="1155CC"/>
+            <w:u w:val="single"/>
+          </w:rPr>
+          <w:t>http://www.leica-microsystems.com/products/microscope-software/software-for-life-science-research/las-x/#downloads</w:t>
+        </w:r>
+      </w:hyperlink>
+      <w:r>
+        <w:t xml:space="preserve"> by clicking on “Download free LAS X Core Offline version 1.1.0 for Windows7 64Bit”.</w:t>
+      </w:r>
+    </w:p>
+    <w:p>
+      <w:pPr>
+        <w:numPr>
+          <w:ilvl w:val="1"/>
+          <w:numId w:val="14"/>
+        </w:numPr>
+        <w:spacing w:line="335" w:lineRule="auto"/>
+        <w:ind w:left="1080" w:firstLine="0"/>
+        <w:contextualSpacing/>
+      </w:pPr>
+      <w:r>
+        <w:t>Load your high-zoom project and export it “as TIFF” checking only the “Save raw data” option into the main embryo folder.</w:t>
+      </w:r>
+    </w:p>
+    <w:p>
+      <w:pPr>
+        <w:numPr>
+          <w:ilvl w:val="1"/>
+          <w:numId w:val="14"/>
+        </w:numPr>
+        <w:spacing w:line="335" w:lineRule="auto"/>
+        <w:ind w:firstLine="0"/>
+        <w:contextualSpacing/>
+      </w:pPr>
+      <w:r>
+        <w:lastRenderedPageBreak/>
+        <w:t>At this point (if you haven’t already) move all the data into a folder with the corresponding data in “</w:t>
+      </w:r>
+      <w:proofErr w:type="spellStart"/>
+      <w:r>
+        <w:t>RawDynamicsData</w:t>
+      </w:r>
+      <w:proofErr w:type="spellEnd"/>
+      <w:r>
+        <w:t>”.</w:t>
+      </w:r>
+    </w:p>
+    <w:p>
+      <w:pPr>
+        <w:numPr>
+          <w:ilvl w:val="1"/>
+          <w:numId w:val="14"/>
+        </w:numPr>
+        <w:spacing w:line="335" w:lineRule="auto"/>
+        <w:ind w:firstLine="0"/>
+        <w:contextualSpacing/>
+      </w:pPr>
+      <w:r>
+        <w:t>Make sure to also copy the original LIF file within this folder.</w:t>
+      </w:r>
+    </w:p>
+    <w:p>
+      <w:pPr>
+        <w:spacing w:line="335" w:lineRule="auto"/>
+        <w:ind w:left="1440"/>
+        <w:contextualSpacing/>
+      </w:pPr>
+      <w:bookmarkStart w:id="9" w:name="_GoBack"/>
+      <w:bookmarkEnd w:id="9"/>
     </w:p>
     <w:p>
       <w:pPr>
@@ -1170,7 +1472,23 @@
         <w:contextualSpacing/>
       </w:pPr>
       <w:r>
-        <w:t>Open “MovieDatabase.xlsx” in “LivemRNA\Data\DynamicsResults” and create an entry with the following information:</w:t>
+        <w:t>Open “MovieDatabase.xlsx” in “</w:t>
+      </w:r>
+      <w:proofErr w:type="spellStart"/>
+      <w:r>
+        <w:t>LivemRNA</w:t>
+      </w:r>
+      <w:proofErr w:type="spellEnd"/>
+      <w:r>
+        <w:t>\Data\</w:t>
+      </w:r>
+      <w:proofErr w:type="spellStart"/>
+      <w:r>
+        <w:t>DynamicsResults</w:t>
+      </w:r>
+      <w:proofErr w:type="spellEnd"/>
+      <w:r>
+        <w:t>” and create an entry with the following information:</w:t>
       </w:r>
     </w:p>
     <w:p>
@@ -1195,8 +1513,13 @@
         <w:ind w:hanging="360"/>
         <w:contextualSpacing/>
       </w:pPr>
-      <w:r>
-        <w:t>ExperimentType: 1spot</w:t>
+      <w:proofErr w:type="spellStart"/>
+      <w:r>
+        <w:t>ExperimentType</w:t>
+      </w:r>
+      <w:proofErr w:type="spellEnd"/>
+      <w:r>
+        <w:t>: 1spot</w:t>
       </w:r>
     </w:p>
     <w:p>
@@ -1208,8 +1531,13 @@
         <w:ind w:hanging="360"/>
         <w:contextualSpacing/>
       </w:pPr>
-      <w:r>
-        <w:t>ExperimentAxis: AP</w:t>
+      <w:proofErr w:type="spellStart"/>
+      <w:r>
+        <w:t>ExperimentAxis</w:t>
+      </w:r>
+      <w:proofErr w:type="spellEnd"/>
+      <w:r>
+        <w:t>: AP</w:t>
       </w:r>
     </w:p>
     <w:p>
@@ -1221,8 +1549,13 @@
         <w:ind w:hanging="360"/>
         <w:contextualSpacing/>
       </w:pPr>
-      <w:r>
-        <w:t>CoatProtein: MCP2</w:t>
+      <w:proofErr w:type="spellStart"/>
+      <w:r>
+        <w:t>CoatProtein</w:t>
+      </w:r>
+      <w:proofErr w:type="spellEnd"/>
+      <w:r>
+        <w:t>: MCP2</w:t>
       </w:r>
     </w:p>
     <w:p>
@@ -1234,8 +1567,13 @@
         <w:ind w:hanging="360"/>
         <w:contextualSpacing/>
       </w:pPr>
-      <w:r>
-        <w:t>StemLoop: MS2</w:t>
+      <w:proofErr w:type="spellStart"/>
+      <w:r>
+        <w:t>StemLoop</w:t>
+      </w:r>
+      <w:proofErr w:type="spellEnd"/>
+      <w:r>
+        <w:t>: MS2</w:t>
       </w:r>
     </w:p>
     <w:p>
@@ -1247,9 +1585,13 @@
         <w:ind w:hanging="360"/>
         <w:contextualSpacing/>
       </w:pPr>
-      <w:r>
-        <w:lastRenderedPageBreak/>
-        <w:t>APResolution: 0.025</w:t>
+      <w:proofErr w:type="spellStart"/>
+      <w:r>
+        <w:t>APResolution</w:t>
+      </w:r>
+      <w:proofErr w:type="spellEnd"/>
+      <w:r>
+        <w:t>: 0.025</w:t>
       </w:r>
     </w:p>
     <w:p>
@@ -1304,8 +1646,13 @@
         <w:t>Power: 45</w:t>
       </w:r>
       <w:r>
-        <w:t xml:space="preserve"> uW</w:t>
-      </w:r>
+        <w:t xml:space="preserve"> </w:t>
+      </w:r>
+      <w:proofErr w:type="spellStart"/>
+      <w:r>
+        <w:t>uW</w:t>
+      </w:r>
+      <w:proofErr w:type="spellEnd"/>
     </w:p>
     <w:p>
       <w:pPr>
@@ -1316,8 +1663,13 @@
         <w:ind w:hanging="360"/>
         <w:contextualSpacing/>
       </w:pPr>
-      <w:r>
-        <w:t>DataFolder: 2015-05-31</w:t>
+      <w:proofErr w:type="spellStart"/>
+      <w:r>
+        <w:t>DataFolder</w:t>
+      </w:r>
+      <w:proofErr w:type="spellEnd"/>
+      <w:r>
+        <w:t>: 2015-05-31</w:t>
       </w:r>
       <w:r>
         <w:t>\</w:t>
@@ -1335,8 +1687,13 @@
         <w:ind w:hanging="360"/>
         <w:contextualSpacing/>
       </w:pPr>
-      <w:r>
-        <w:t>DropboxFolder: Default</w:t>
+      <w:proofErr w:type="spellStart"/>
+      <w:r>
+        <w:t>DropboxFolder</w:t>
+      </w:r>
+      <w:proofErr w:type="spellEnd"/>
+      <w:r>
+        <w:t>: Default</w:t>
       </w:r>
     </w:p>
     <w:p>
@@ -1348,8 +1705,13 @@
         <w:ind w:hanging="360"/>
         <w:contextualSpacing/>
       </w:pPr>
-      <w:r>
-        <w:t>nc: We will add this information later</w:t>
+      <w:proofErr w:type="spellStart"/>
+      <w:r>
+        <w:t>nc</w:t>
+      </w:r>
+      <w:proofErr w:type="spellEnd"/>
+      <w:r>
+        <w:t>: We will add this information later</w:t>
       </w:r>
     </w:p>
     <w:p>
@@ -1368,7 +1730,23 @@
         <w:contextualSpacing/>
       </w:pPr>
       <w:r>
-        <w:t>Go to the folder where you have the code (eg. mRNADynamics)</w:t>
+        <w:t>Go to the folder where you have the code (</w:t>
+      </w:r>
+      <w:proofErr w:type="spellStart"/>
+      <w:r>
+        <w:t>eg</w:t>
+      </w:r>
+      <w:proofErr w:type="spellEnd"/>
+      <w:r>
+        <w:t xml:space="preserve">. </w:t>
+      </w:r>
+      <w:proofErr w:type="spellStart"/>
+      <w:r>
+        <w:t>mRNADynamics</w:t>
+      </w:r>
+      <w:proofErr w:type="spellEnd"/>
+      <w:r>
+        <w:t>)</w:t>
       </w:r>
     </w:p>
     <w:p>
@@ -1397,7 +1775,21 @@
         <w:rPr>
           <w:rFonts w:ascii="Calibri" w:eastAsia="Calibri" w:hAnsi="Calibri" w:cs="Calibri"/>
         </w:rPr>
-        <w:t>Prefix=ExportDataForFISH;</w:t>
+        <w:t>Prefix=</w:t>
+      </w:r>
+      <w:proofErr w:type="spellStart"/>
+      <w:r>
+        <w:rPr>
+          <w:rFonts w:ascii="Calibri" w:eastAsia="Calibri" w:hAnsi="Calibri" w:cs="Calibri"/>
+        </w:rPr>
+        <w:t>ExportDataForFISH</w:t>
+      </w:r>
+      <w:proofErr w:type="spellEnd"/>
+      <w:r>
+        <w:rPr>
+          <w:rFonts w:ascii="Calibri" w:eastAsia="Calibri" w:hAnsi="Calibri" w:cs="Calibri"/>
+        </w:rPr>
+        <w:t>;</w:t>
       </w:r>
     </w:p>
     <w:p>
@@ -1477,7 +1869,15 @@
         <w:t xml:space="preserve">Data\YourUserName\LivemRNA\Data\RawDynamicsData\2015-05-31\89B8-3-P2P\89B8-3-P2P.lif" </w:t>
       </w:r>
       <w:r>
-        <w:t xml:space="preserve">and open in ImageJ. This is a separate image editing program you may need to download from </w:t>
+        <w:t xml:space="preserve">and open in </w:t>
+      </w:r>
+      <w:proofErr w:type="spellStart"/>
+      <w:r>
+        <w:t>ImageJ</w:t>
+      </w:r>
+      <w:proofErr w:type="spellEnd"/>
+      <w:r>
+        <w:t xml:space="preserve">. This is a separate image editing program you may need to download from </w:t>
       </w:r>
       <w:r>
         <w:t>http://imagej.nih.gov/ij/</w:t>
@@ -1495,8 +1895,13 @@
       <w:r>
         <w:t xml:space="preserve"> </w:t>
       </w:r>
-      <w:r>
-        <w:t>ImageJ will give you several options for opening the file. You only need to check “Open all series” and “Concatenate series”</w:t>
+      <w:proofErr w:type="spellStart"/>
+      <w:r>
+        <w:t>ImageJ</w:t>
+      </w:r>
+      <w:proofErr w:type="spellEnd"/>
+      <w:r>
+        <w:t xml:space="preserve"> will give you several options for opening the file. You only need to check “Open all series” and “Concatenate series”</w:t>
       </w:r>
     </w:p>
     <w:p>
@@ -1522,7 +1927,19 @@
         <w:contextualSpacing/>
       </w:pPr>
       <w:r>
-        <w:t>Update the frame corresponding to each nuclear cycle in the entry in MovieDatabase.xlsx. In general, we define mitosis as the frame where you see anaphase. If there’s a mitosis wave pick an intermediate frame. We’ll deal with the wave later. For nuclear cycles where the mitosis was not observed put zero. If the movie didn’t go for long enough to observe some nuclear cycles then input “NaN”. “CF” corresponds to the time point the cephalic furrow was observed. For example:</w:t>
+        <w:t xml:space="preserve">Update the frame corresponding to each nuclear cycle in the entry in MovieDatabase.xlsx. In general, we define mitosis as the frame where you see anaphase. If there’s a mitosis wave pick an intermediate frame. We’ll deal with the wave later. For nuclear cycles where the mitosis was not observed put zero. If the movie didn’t go for long enough to observe some nuclear cycles then input </w:t>
+      </w:r>
+      <w:r>
+        <w:lastRenderedPageBreak/>
+        <w:t>“</w:t>
+      </w:r>
+      <w:proofErr w:type="spellStart"/>
+      <w:r>
+        <w:t>NaN</w:t>
+      </w:r>
+      <w:proofErr w:type="spellEnd"/>
+      <w:r>
+        <w:t>”. “CF” corresponds to the time point the cephalic furrow was observed. For example:</w:t>
       </w:r>
     </w:p>
     <w:p/>
@@ -1864,12 +2281,19 @@
       <w:pPr>
         <w:ind w:left="720" w:firstLine="720"/>
       </w:pPr>
+      <w:proofErr w:type="spellStart"/>
       <w:r>
         <w:rPr>
           <w:rFonts w:ascii="Calibri" w:eastAsia="Calibri" w:hAnsi="Calibri" w:cs="Calibri"/>
         </w:rPr>
-        <w:lastRenderedPageBreak/>
-        <w:t>RunFISHToolbox(Prefix)</w:t>
+        <w:t>RunFISHToolbox</w:t>
+      </w:r>
+      <w:proofErr w:type="spellEnd"/>
+      <w:r>
+        <w:rPr>
+          <w:rFonts w:ascii="Calibri" w:eastAsia="Calibri" w:hAnsi="Calibri" w:cs="Calibri"/>
+        </w:rPr>
+        <w:t>(Prefix)</w:t>
       </w:r>
     </w:p>
     <w:p>
@@ -1886,13 +2310,13 @@
         <w:ind w:hanging="360"/>
         <w:contextualSpacing/>
       </w:pPr>
-      <w:commentRangeStart w:id="9"/>
+      <w:commentRangeStart w:id="10"/>
       <w:r>
         <w:t>Manual determination of threshold</w:t>
       </w:r>
-      <w:commentRangeEnd w:id="9"/>
-      <w:r>
-        <w:commentReference w:id="9"/>
+      <w:commentRangeEnd w:id="10"/>
+      <w:r>
+        <w:commentReference w:id="10"/>
       </w:r>
       <w:r>
         <w:t>. In the FISH analysis folder corresponding to this data set you’ll find lots of TIF files that start with “DOG”. These are the Difference of Gaussian images for each frame and slice of our data set.</w:t>
@@ -1914,7 +2338,15 @@
         <w:contextualSpacing/>
       </w:pPr>
       <w:r>
-        <w:t>Open them in ImageJ by doing “Import image sequence” and inputting “DOG” into the “File name contains” option.</w:t>
+        <w:t xml:space="preserve">Open them in </w:t>
+      </w:r>
+      <w:proofErr w:type="spellStart"/>
+      <w:r>
+        <w:t>ImageJ</w:t>
+      </w:r>
+      <w:proofErr w:type="spellEnd"/>
+      <w:r>
+        <w:t xml:space="preserve"> by doing “Import image sequence” and inputting “DOG” into the “File name contains” option.</w:t>
       </w:r>
     </w:p>
     <w:p>
@@ -1931,7 +2363,63 @@
         <w:rPr>
           <w:rFonts w:ascii="Arial Unicode MS" w:eastAsia="Arial Unicode MS" w:hAnsi="Arial Unicode MS" w:cs="Arial Unicode MS"/>
         </w:rPr>
-        <w:t>To make the viewing simpler, you can create a Hyperstack under Image → Hyperstacks → Stack to Hyperstack. Keep in mind that ExportDataForFISH added a blank slice above and b</w:t>
+        <w:t xml:space="preserve">To make the viewing simpler, you can create a </w:t>
+      </w:r>
+      <w:proofErr w:type="spellStart"/>
+      <w:r>
+        <w:rPr>
+          <w:rFonts w:ascii="Arial Unicode MS" w:eastAsia="Arial Unicode MS" w:hAnsi="Arial Unicode MS" w:cs="Arial Unicode MS"/>
+        </w:rPr>
+        <w:t>Hyperstack</w:t>
+      </w:r>
+      <w:proofErr w:type="spellEnd"/>
+      <w:r>
+        <w:rPr>
+          <w:rFonts w:ascii="Arial Unicode MS" w:eastAsia="Arial Unicode MS" w:hAnsi="Arial Unicode MS" w:cs="Arial Unicode MS"/>
+        </w:rPr>
+        <w:t xml:space="preserve"> under Image → </w:t>
+      </w:r>
+      <w:proofErr w:type="spellStart"/>
+      <w:r>
+        <w:rPr>
+          <w:rFonts w:ascii="Arial Unicode MS" w:eastAsia="Arial Unicode MS" w:hAnsi="Arial Unicode MS" w:cs="Arial Unicode MS"/>
+        </w:rPr>
+        <w:t>Hyperstacks</w:t>
+      </w:r>
+      <w:proofErr w:type="spellEnd"/>
+      <w:r>
+        <w:rPr>
+          <w:rFonts w:ascii="Arial Unicode MS" w:eastAsia="Arial Unicode MS" w:hAnsi="Arial Unicode MS" w:cs="Arial Unicode MS"/>
+        </w:rPr>
+        <w:t xml:space="preserve"> → Stack to </w:t>
+      </w:r>
+      <w:proofErr w:type="spellStart"/>
+      <w:r>
+        <w:rPr>
+          <w:rFonts w:ascii="Arial Unicode MS" w:eastAsia="Arial Unicode MS" w:hAnsi="Arial Unicode MS" w:cs="Arial Unicode MS"/>
+        </w:rPr>
+        <w:t>Hyperstack</w:t>
+      </w:r>
+      <w:proofErr w:type="spellEnd"/>
+      <w:r>
+        <w:rPr>
+          <w:rFonts w:ascii="Arial Unicode MS" w:eastAsia="Arial Unicode MS" w:hAnsi="Arial Unicode MS" w:cs="Arial Unicode MS"/>
+        </w:rPr>
+        <w:t xml:space="preserve">. Keep in mind that </w:t>
+      </w:r>
+      <w:proofErr w:type="spellStart"/>
+      <w:r>
+        <w:rPr>
+          <w:rFonts w:ascii="Arial Unicode MS" w:eastAsia="Arial Unicode MS" w:hAnsi="Arial Unicode MS" w:cs="Arial Unicode MS"/>
+        </w:rPr>
+        <w:t>ExportDataForFISH</w:t>
+      </w:r>
+      <w:proofErr w:type="spellEnd"/>
+      <w:r>
+        <w:rPr>
+          <w:rFonts w:ascii="Arial Unicode MS" w:eastAsia="Arial Unicode MS" w:hAnsi="Arial Unicode MS" w:cs="Arial Unicode MS"/>
+        </w:rPr>
+        <w:t xml:space="preserve"> added a blank slice above and b</w:t>
       </w:r>
       <w:r>
         <w:rPr>
@@ -2047,15 +2535,19 @@
         <w:ind w:hanging="360"/>
         <w:contextualSpacing/>
       </w:pPr>
-      <w:commentRangeStart w:id="10"/>
       <w:commentRangeStart w:id="11"/>
       <w:commentRangeStart w:id="12"/>
-      <w:r>
-        <w:t>Run the FISH code with the selected threshold. This fits gaussians to each spot.</w:t>
-      </w:r>
-      <w:commentRangeEnd w:id="10"/>
-      <w:r>
-        <w:commentReference w:id="10"/>
+      <w:commentRangeStart w:id="13"/>
+      <w:r>
+        <w:t xml:space="preserve">Run the FISH code with the selected threshold. This fits </w:t>
+      </w:r>
+      <w:proofErr w:type="spellStart"/>
+      <w:r>
+        <w:t>gaussians</w:t>
+      </w:r>
+      <w:proofErr w:type="spellEnd"/>
+      <w:r>
+        <w:t xml:space="preserve"> to each spot.</w:t>
       </w:r>
       <w:commentRangeEnd w:id="11"/>
       <w:r>
@@ -2065,6 +2557,10 @@
       <w:r>
         <w:commentReference w:id="12"/>
       </w:r>
+      <w:commentRangeEnd w:id="13"/>
+      <w:r>
+        <w:commentReference w:id="13"/>
+      </w:r>
       <w:r>
         <w:t xml:space="preserve"> </w:t>
       </w:r>
@@ -2074,16 +2570,24 @@
       <w:pPr>
         <w:ind w:left="720" w:firstLine="720"/>
       </w:pPr>
+      <w:proofErr w:type="spellStart"/>
       <w:r>
         <w:rPr>
           <w:rFonts w:ascii="Calibri" w:eastAsia="Calibri" w:hAnsi="Calibri" w:cs="Calibri"/>
         </w:rPr>
-        <w:t>RunFISHToolbox(Prefix,5</w:t>
-      </w:r>
+        <w:t>RunFISHToolbox</w:t>
+      </w:r>
+      <w:proofErr w:type="spellEnd"/>
       <w:r>
         <w:rPr>
           <w:rFonts w:ascii="Calibri" w:eastAsia="Calibri" w:hAnsi="Calibri" w:cs="Calibri"/>
         </w:rPr>
+        <w:t>(Prefix,5</w:t>
+      </w:r>
+      <w:r>
+        <w:rPr>
+          <w:rFonts w:ascii="Calibri" w:eastAsia="Calibri" w:hAnsi="Calibri" w:cs="Calibri"/>
+        </w:rPr>
         <w:t>)</w:t>
       </w:r>
     </w:p>
@@ -2093,7 +2597,16 @@
         <w:ind w:left="720"/>
       </w:pPr>
       <w:r>
-        <w:t>This will have generated the file “preanalyzed_fishAnalysisData.mat” inside the “Analysis” folder in FISH. This file contains the information about all the spots found in the movie.</w:t>
+        <w:lastRenderedPageBreak/>
+        <w:t>This will have generated the file “</w:t>
+      </w:r>
+      <w:proofErr w:type="spellStart"/>
+      <w:r>
+        <w:t>preanalyzed_fishAnalysisData.mat</w:t>
+      </w:r>
+      <w:proofErr w:type="spellEnd"/>
+      <w:r>
+        <w:t>” inside the “Analysis” folder in FISH. This file contains the information about all the spots found in the movie.</w:t>
       </w:r>
     </w:p>
     <w:p>
@@ -2122,11 +2635,19 @@
           <w:rFonts w:ascii="Calibri" w:eastAsia="Calibri" w:hAnsi="Calibri" w:cs="Calibri"/>
         </w:rPr>
       </w:pPr>
+      <w:proofErr w:type="spellStart"/>
       <w:r>
         <w:rPr>
           <w:rFonts w:ascii="Calibri" w:eastAsia="Calibri" w:hAnsi="Calibri" w:cs="Calibri"/>
         </w:rPr>
-        <w:t>TrackNuclei(Prefix)</w:t>
+        <w:t>TrackNuclei</w:t>
+      </w:r>
+      <w:proofErr w:type="spellEnd"/>
+      <w:r>
+        <w:rPr>
+          <w:rFonts w:ascii="Calibri" w:eastAsia="Calibri" w:hAnsi="Calibri" w:cs="Calibri"/>
+        </w:rPr>
+        <w:t>(Prefix)</w:t>
       </w:r>
     </w:p>
     <w:p>
@@ -2152,11 +2673,19 @@
       <w:pPr>
         <w:ind w:left="720" w:firstLine="720"/>
       </w:pPr>
+      <w:proofErr w:type="spellStart"/>
       <w:r>
         <w:rPr>
           <w:rFonts w:ascii="Calibri" w:eastAsia="Calibri" w:hAnsi="Calibri" w:cs="Calibri"/>
         </w:rPr>
-        <w:t>CheckNucleiSegmentation(Prefix)</w:t>
+        <w:t>CheckNucleiSegmentation</w:t>
+      </w:r>
+      <w:proofErr w:type="spellEnd"/>
+      <w:r>
+        <w:rPr>
+          <w:rFonts w:ascii="Calibri" w:eastAsia="Calibri" w:hAnsi="Calibri" w:cs="Calibri"/>
+        </w:rPr>
+        <w:t>(Prefix)</w:t>
       </w:r>
     </w:p>
     <w:p/>
@@ -2165,7 +2694,6 @@
         <w:ind w:left="720"/>
       </w:pPr>
       <w:r>
-        <w:lastRenderedPageBreak/>
         <w:t>You will see the histone signal combined with the segmentation. You can erase segmented nuclei by right-clicking and add new nuclei by left-clicking the mouse. Other commands are:</w:t>
       </w:r>
     </w:p>
@@ -2276,6 +2804,7 @@
       <w:pPr>
         <w:ind w:firstLine="720"/>
       </w:pPr>
+      <w:proofErr w:type="spellStart"/>
       <w:r>
         <w:rPr>
           <w:rFonts w:ascii="Calibri" w:eastAsia="Calibri" w:hAnsi="Calibri" w:cs="Calibri"/>
@@ -2286,7 +2815,14 @@
         <w:rPr>
           <w:rFonts w:ascii="Calibri" w:eastAsia="Calibri" w:hAnsi="Calibri" w:cs="Calibri"/>
         </w:rPr>
-        <w:t>mRNADynamics(Prefix,6.5,6.5</w:t>
+        <w:t>mRNADynamics</w:t>
+      </w:r>
+      <w:proofErr w:type="spellEnd"/>
+      <w:r>
+        <w:rPr>
+          <w:rFonts w:ascii="Calibri" w:eastAsia="Calibri" w:hAnsi="Calibri" w:cs="Calibri"/>
+        </w:rPr>
+        <w:t>(Prefix,6.5,6.5</w:t>
       </w:r>
       <w:r>
         <w:rPr>
@@ -2314,11 +2850,19 @@
       <w:pPr>
         <w:ind w:firstLine="720"/>
       </w:pPr>
+      <w:proofErr w:type="spellStart"/>
       <w:r>
         <w:rPr>
           <w:rFonts w:ascii="Calibri" w:eastAsia="Calibri" w:hAnsi="Calibri" w:cs="Calibri"/>
         </w:rPr>
-        <w:t>CheckParticleTracking(Prefix)</w:t>
+        <w:t>CheckParticleTracking</w:t>
+      </w:r>
+      <w:proofErr w:type="spellEnd"/>
+      <w:r>
+        <w:rPr>
+          <w:rFonts w:ascii="Calibri" w:eastAsia="Calibri" w:hAnsi="Calibri" w:cs="Calibri"/>
+        </w:rPr>
+        <w:t>(Prefix)</w:t>
       </w:r>
     </w:p>
     <w:p/>
@@ -2415,6 +2959,7 @@
         <w:contextualSpacing/>
       </w:pPr>
       <w:r>
+        <w:lastRenderedPageBreak/>
         <w:t>k: Select a particular particle (then type a number between 1-#particles and hit enter)x</w:t>
       </w:r>
     </w:p>
@@ -2423,7 +2968,15 @@
         <w:ind w:left="720"/>
       </w:pPr>
       <w:r>
-        <w:t xml:space="preserve">NB: to avoid quitting the CheckParticleTracking mode do not navigate too quickly between frames/nuclei/etc. </w:t>
+        <w:t xml:space="preserve">NB: to avoid quitting the </w:t>
+      </w:r>
+      <w:proofErr w:type="spellStart"/>
+      <w:r>
+        <w:t>CheckParticleTracking</w:t>
+      </w:r>
+      <w:proofErr w:type="spellEnd"/>
+      <w:r>
+        <w:t xml:space="preserve"> mode do not navigate too quickly between frames/nuclei/etc. </w:t>
       </w:r>
     </w:p>
     <w:p>
@@ -2461,11 +3014,33 @@
       <w:pPr>
         <w:ind w:left="720" w:firstLine="720"/>
       </w:pPr>
+      <w:proofErr w:type="spellStart"/>
       <w:r>
         <w:rPr>
           <w:rFonts w:ascii="Calibri" w:eastAsia="Calibri" w:hAnsi="Calibri" w:cs="Calibri"/>
         </w:rPr>
-        <w:t>FindAPAxisFullEmbryo(Prefix, 'CorrectAxis');</w:t>
+        <w:t>FindAPAxisFullEmbryo</w:t>
+      </w:r>
+      <w:proofErr w:type="spellEnd"/>
+      <w:r>
+        <w:rPr>
+          <w:rFonts w:ascii="Calibri" w:eastAsia="Calibri" w:hAnsi="Calibri" w:cs="Calibri"/>
+        </w:rPr>
+        <w:t>(Prefix, '</w:t>
+      </w:r>
+      <w:proofErr w:type="spellStart"/>
+      <w:r>
+        <w:rPr>
+          <w:rFonts w:ascii="Calibri" w:eastAsia="Calibri" w:hAnsi="Calibri" w:cs="Calibri"/>
+        </w:rPr>
+        <w:t>CorrectAxis</w:t>
+      </w:r>
+      <w:proofErr w:type="spellEnd"/>
+      <w:r>
+        <w:rPr>
+          <w:rFonts w:ascii="Calibri" w:eastAsia="Calibri" w:hAnsi="Calibri" w:cs="Calibri"/>
+        </w:rPr>
+        <w:t>');</w:t>
       </w:r>
     </w:p>
     <w:p>
@@ -2491,7 +3066,6 @@
         <w:ind w:left="720"/>
       </w:pPr>
       <w:r>
-        <w:lastRenderedPageBreak/>
         <w:t>Here, the anterior pole is green and the posterior one is red. You can redefine them with the commands “a” and “p”, respectively.</w:t>
       </w:r>
     </w:p>
@@ -2505,7 +3079,31 @@
         <w:ind w:left="720"/>
       </w:pPr>
       <w:r>
-        <w:t>IMPORTANT: Make sure you export both of the full embryo .lifs to the full embryo folder, then delete the tif files created. This allows FindAPAxisFullEmbryo.m to read the rotation values from the metadata XML files created upon export.</w:t>
+        <w:t>IMPORTANT: Make sure you export both of the full embryo .</w:t>
+      </w:r>
+      <w:proofErr w:type="spellStart"/>
+      <w:r>
+        <w:t>lifs</w:t>
+      </w:r>
+      <w:proofErr w:type="spellEnd"/>
+      <w:r>
+        <w:t xml:space="preserve"> to the full embryo folder, then delete the </w:t>
+      </w:r>
+      <w:proofErr w:type="spellStart"/>
+      <w:r>
+        <w:t>tif</w:t>
+      </w:r>
+      <w:proofErr w:type="spellEnd"/>
+      <w:r>
+        <w:t xml:space="preserve"> files created. This allows </w:t>
+      </w:r>
+      <w:proofErr w:type="spellStart"/>
+      <w:r>
+        <w:t>FindAPAxisFullEmbryo.m</w:t>
+      </w:r>
+      <w:proofErr w:type="spellEnd"/>
+      <w:r>
+        <w:t xml:space="preserve"> to read the rotation values from the metadata XML files created upon export.</w:t>
       </w:r>
     </w:p>
     <w:p>
@@ -2534,11 +3132,19 @@
           <w:rFonts w:ascii="Calibri" w:eastAsia="Calibri" w:hAnsi="Calibri" w:cs="Calibri"/>
         </w:rPr>
       </w:pPr>
+      <w:proofErr w:type="spellStart"/>
       <w:r>
         <w:rPr>
           <w:rFonts w:ascii="Calibri" w:eastAsia="Calibri" w:hAnsi="Calibri" w:cs="Calibri"/>
         </w:rPr>
-        <w:t>AddParticlePosition(Prefix)</w:t>
+        <w:t>AddParticlePosition</w:t>
+      </w:r>
+      <w:proofErr w:type="spellEnd"/>
+      <w:r>
+        <w:rPr>
+          <w:rFonts w:ascii="Calibri" w:eastAsia="Calibri" w:hAnsi="Calibri" w:cs="Calibri"/>
+        </w:rPr>
+        <w:t>(Prefix)</w:t>
       </w:r>
     </w:p>
     <w:p>
@@ -2566,11 +3172,33 @@
           <w:rFonts w:ascii="Calibri" w:eastAsia="Calibri" w:hAnsi="Calibri" w:cs="Calibri"/>
         </w:rPr>
       </w:pPr>
+      <w:proofErr w:type="spellStart"/>
       <w:r>
         <w:rPr>
           <w:rFonts w:ascii="Calibri" w:eastAsia="Calibri" w:hAnsi="Calibri" w:cs="Calibri"/>
         </w:rPr>
-        <w:t>AddParticlePosition(Prefix, 'ManualAlignment')</w:t>
+        <w:t>AddParticlePosition</w:t>
+      </w:r>
+      <w:proofErr w:type="spellEnd"/>
+      <w:r>
+        <w:rPr>
+          <w:rFonts w:ascii="Calibri" w:eastAsia="Calibri" w:hAnsi="Calibri" w:cs="Calibri"/>
+        </w:rPr>
+        <w:t>(Prefix, '</w:t>
+      </w:r>
+      <w:proofErr w:type="spellStart"/>
+      <w:r>
+        <w:rPr>
+          <w:rFonts w:ascii="Calibri" w:eastAsia="Calibri" w:hAnsi="Calibri" w:cs="Calibri"/>
+        </w:rPr>
+        <w:t>ManualAlignment</w:t>
+      </w:r>
+      <w:proofErr w:type="spellEnd"/>
+      <w:r>
+        <w:rPr>
+          <w:rFonts w:ascii="Calibri" w:eastAsia="Calibri" w:hAnsi="Calibri" w:cs="Calibri"/>
+        </w:rPr>
+        <w:t>')</w:t>
       </w:r>
     </w:p>
     <w:p>
@@ -2852,6 +3480,7 @@
         <w:contextualSpacing/>
       </w:pPr>
       <w:r>
+        <w:lastRenderedPageBreak/>
         <w:t xml:space="preserve">Finally, in order to account for </w:t>
       </w:r>
       <w:r>
@@ -2866,11 +3495,19 @@
       <w:pPr>
         <w:ind w:left="720" w:firstLine="720"/>
       </w:pPr>
+      <w:proofErr w:type="spellStart"/>
       <w:r>
         <w:rPr>
           <w:rFonts w:ascii="Calibri" w:eastAsia="Calibri" w:hAnsi="Calibri" w:cs="Calibri"/>
         </w:rPr>
-        <w:t>CheckDivisionTimes(Prefix)</w:t>
+        <w:t>CheckDivisionTimes</w:t>
+      </w:r>
+      <w:proofErr w:type="spellEnd"/>
+      <w:r>
+        <w:rPr>
+          <w:rFonts w:ascii="Calibri" w:eastAsia="Calibri" w:hAnsi="Calibri" w:cs="Calibri"/>
+        </w:rPr>
+        <w:t>(Prefix)</w:t>
       </w:r>
     </w:p>
     <w:p/>
@@ -2958,7 +3595,6 @@
         <w:contextualSpacing/>
       </w:pPr>
       <w:r>
-        <w:lastRenderedPageBreak/>
         <w:t>You want to click the AP bins for each time frame when you first see anaphase in those bins.</w:t>
       </w:r>
     </w:p>
@@ -2988,11 +3624,33 @@
           <w:rFonts w:ascii="Calibri" w:eastAsia="Calibri" w:hAnsi="Calibri" w:cs="Calibri"/>
         </w:rPr>
       </w:pPr>
+      <w:proofErr w:type="spellStart"/>
       <w:r>
         <w:rPr>
           <w:rFonts w:ascii="Calibri" w:eastAsia="Calibri" w:hAnsi="Calibri" w:cs="Calibri"/>
         </w:rPr>
-        <w:t>CompileParticles(Prefix,'ApproveAll')</w:t>
+        <w:t>CompileParticles</w:t>
+      </w:r>
+      <w:proofErr w:type="spellEnd"/>
+      <w:r>
+        <w:rPr>
+          <w:rFonts w:ascii="Calibri" w:eastAsia="Calibri" w:hAnsi="Calibri" w:cs="Calibri"/>
+        </w:rPr>
+        <w:t>(Prefix,'</w:t>
+      </w:r>
+      <w:proofErr w:type="spellStart"/>
+      <w:r>
+        <w:rPr>
+          <w:rFonts w:ascii="Calibri" w:eastAsia="Calibri" w:hAnsi="Calibri" w:cs="Calibri"/>
+        </w:rPr>
+        <w:t>ApproveAll</w:t>
+      </w:r>
+      <w:proofErr w:type="spellEnd"/>
+      <w:r>
+        <w:rPr>
+          <w:rFonts w:ascii="Calibri" w:eastAsia="Calibri" w:hAnsi="Calibri" w:cs="Calibri"/>
+        </w:rPr>
+        <w:t>')</w:t>
       </w:r>
     </w:p>
     <w:p>
@@ -3005,8 +3663,8 @@
       <w:pPr>
         <w:pStyle w:val="Title"/>
       </w:pPr>
-      <w:bookmarkStart w:id="13" w:name="h.xy0l463g5ycf" w:colFirst="0" w:colLast="0"/>
-      <w:bookmarkEnd w:id="13"/>
+      <w:bookmarkStart w:id="14" w:name="h.xy0l463g5ycf" w:colFirst="0" w:colLast="0"/>
+      <w:bookmarkEnd w:id="14"/>
       <w:r>
         <w:t>Commands for Various Scripts</w:t>
       </w:r>
@@ -3016,9 +3674,11 @@
         <w:pStyle w:val="Heading2"/>
         <w:contextualSpacing w:val="0"/>
       </w:pPr>
+      <w:proofErr w:type="spellStart"/>
       <w:r>
         <w:t>CheckNucleiSegmentation</w:t>
       </w:r>
+      <w:proofErr w:type="spellEnd"/>
     </w:p>
     <w:p/>
     <w:p>
@@ -3076,19 +3736,21 @@
         <w:pStyle w:val="Heading2"/>
         <w:contextualSpacing w:val="0"/>
       </w:pPr>
-      <w:bookmarkStart w:id="14" w:name="h.g1cppckv931f" w:colFirst="0" w:colLast="0"/>
-      <w:bookmarkEnd w:id="14"/>
+      <w:bookmarkStart w:id="15" w:name="h.g1cppckv931f" w:colFirst="0" w:colLast="0"/>
+      <w:bookmarkEnd w:id="15"/>
     </w:p>
     <w:p>
       <w:pPr>
         <w:pStyle w:val="Heading2"/>
         <w:contextualSpacing w:val="0"/>
       </w:pPr>
-      <w:bookmarkStart w:id="15" w:name="h.q3654zltp0ek" w:colFirst="0" w:colLast="0"/>
-      <w:bookmarkEnd w:id="15"/>
+      <w:bookmarkStart w:id="16" w:name="h.q3654zltp0ek" w:colFirst="0" w:colLast="0"/>
+      <w:bookmarkEnd w:id="16"/>
+      <w:proofErr w:type="spellStart"/>
       <w:r>
         <w:t>CheckParticleTracking</w:t>
       </w:r>
+      <w:proofErr w:type="spellEnd"/>
     </w:p>
     <w:p/>
     <w:p/>
@@ -3104,6 +3766,7 @@
     </w:p>
     <w:p>
       <w:r>
+        <w:lastRenderedPageBreak/>
         <w:t>, Move a frame backwards</w:t>
       </w:r>
     </w:p>
@@ -3133,8 +3796,13 @@
       </w:r>
     </w:p>
     <w:p>
-      <w:r>
-        <w:t>g,b Increase/decrease histone channel contrast</w:t>
+      <w:proofErr w:type="spellStart"/>
+      <w:r>
+        <w:t>g,b</w:t>
+      </w:r>
+      <w:proofErr w:type="spellEnd"/>
+      <w:r>
+        <w:t xml:space="preserve"> Increase/decrease histone channel contrast</w:t>
       </w:r>
     </w:p>
     <w:p/>
@@ -3157,174 +3825,209 @@
     </w:p>
     <w:p>
       <w:r>
+        <w:t>k Jump to a specified particle</w:t>
+      </w:r>
+    </w:p>
+    <w:p>
+      <w:r>
+        <w:t>c Connect two particle traces</w:t>
+      </w:r>
+    </w:p>
+    <w:p>
+      <w:r>
+        <w:t>d Separate traces. If this is done on a particle with only one frame then</w:t>
+      </w:r>
+    </w:p>
+    <w:p>
+      <w:r>
+        <w:t xml:space="preserve">  it disconnects it from its nucleus.</w:t>
+      </w:r>
+    </w:p>
+    <w:p>
+      <w:r>
+        <w:t>q Cycle between approved status: green - approved; yellow - approved but</w:t>
+      </w:r>
+    </w:p>
+    <w:p>
+      <w:r>
+        <w:t xml:space="preserve">  with conditions (drift of nucleus, for example)</w:t>
+      </w:r>
+    </w:p>
+    <w:p>
+      <w:r>
+        <w:t>w Disapprove a trace</w:t>
+      </w:r>
+    </w:p>
+    <w:p>
+      <w:r>
+        <w:t>p Identify a particle. It will also tell you the particle associated with</w:t>
+      </w:r>
+    </w:p>
+    <w:p>
+      <w:r>
+        <w:t xml:space="preserve">  the clicked nucleus.</w:t>
+      </w:r>
+    </w:p>
+    <w:p>
+      <w:r>
+        <w:t>e Approve/Disappr</w:t>
+      </w:r>
+      <w:r>
+        <w:t>ove  a frame within a trace</w:t>
+      </w:r>
+    </w:p>
+    <w:p>
+      <w:r>
+        <w:t>u Move a particle detected with Threshold2 into the our structure.</w:t>
+      </w:r>
+    </w:p>
+    <w:p>
+      <w:proofErr w:type="spellStart"/>
+      <w:r>
+        <w:t>i</w:t>
+      </w:r>
+      <w:proofErr w:type="spellEnd"/>
+      <w:r>
+        <w:t xml:space="preserve"> Move a particle detected with Threshold2 into the our structure and</w:t>
+      </w:r>
+    </w:p>
+    <w:p>
+      <w:r>
+        <w:t xml:space="preserve">  connect it to the current particle. This is a combination of "u" and</w:t>
+      </w:r>
+    </w:p>
+    <w:p>
+      <w:r>
+        <w:t xml:space="preserve">  "c".</w:t>
+      </w:r>
+    </w:p>
+    <w:p/>
+    <w:p>
+      <w:r>
+        <w:t>%Nuclear tracking specific:</w:t>
+      </w:r>
+    </w:p>
+    <w:p>
+      <w:r>
+        <w:t>l Split a nucleus and select one or two daughter nuclei or stop the</w:t>
+      </w:r>
+    </w:p>
+    <w:p>
+      <w:r>
+        <w:t xml:space="preserve">  lineage. Usage:</w:t>
+      </w:r>
+    </w:p>
+    <w:p>
+      <w:r>
+        <w:t xml:space="preserve">       Click on one new nucleus + ENTER: Continue the </w:t>
+      </w:r>
+      <w:proofErr w:type="spellStart"/>
+      <w:r>
+        <w:t>schnitz</w:t>
+      </w:r>
+      <w:proofErr w:type="spellEnd"/>
+      <w:r>
+        <w:t xml:space="preserve"> with that nucleus.</w:t>
+      </w:r>
+    </w:p>
+    <w:p>
+      <w:r>
+        <w:t xml:space="preserve">       Click on the current nucleus + ENTER: Split the </w:t>
+      </w:r>
+      <w:proofErr w:type="spellStart"/>
+      <w:r>
+        <w:t>schnitz</w:t>
+      </w:r>
+      <w:proofErr w:type="spellEnd"/>
+      <w:r>
+        <w:t>. This time</w:t>
+      </w:r>
+    </w:p>
+    <w:p>
+      <w:r>
+        <w:t xml:space="preserve">           point will be the first frame of the new </w:t>
+      </w:r>
+      <w:proofErr w:type="spellStart"/>
+      <w:r>
+        <w:t>schnitz</w:t>
+      </w:r>
+      <w:proofErr w:type="spellEnd"/>
+      <w:r>
+        <w:t>.</w:t>
+      </w:r>
+    </w:p>
+    <w:p>
+      <w:r>
+        <w:t xml:space="preserve">       Click on two nuclei: Split the current nucleus into two daughter</w:t>
+      </w:r>
+    </w:p>
+    <w:p>
+      <w:r>
+        <w:t xml:space="preserve">       nuclei.</w:t>
+      </w:r>
+    </w:p>
+    <w:p>
+      <w:r>
+        <w:t xml:space="preserve">       Click on the same nucleus twice: Split the current nucleus, but</w:t>
+      </w:r>
+    </w:p>
+    <w:p>
+      <w:r>
+        <w:t xml:space="preserve">       with only one daughter nucleus.</w:t>
+      </w:r>
+    </w:p>
+    <w:p>
+      <w:r>
+        <w:t>2 set parent of current nucleus</w:t>
+      </w:r>
+    </w:p>
+    <w:p>
+      <w:r>
+        <w:t>p Find the particle associated with the clicked nucleus. It will also tell</w:t>
+      </w:r>
+    </w:p>
+    <w:p>
+      <w:r>
+        <w:t xml:space="preserve">  you the closest particle associated you clicked on.</w:t>
+      </w:r>
+    </w:p>
+    <w:p>
+      <w:r>
+        <w:t>9 check for nuclear tracking consistencies. This is useful while we're</w:t>
+      </w:r>
+    </w:p>
+    <w:p>
+      <w:r>
+        <w:t xml:space="preserve">  getting the code to work well.</w:t>
+      </w:r>
+    </w:p>
+    <w:p>
+      <w:r>
+        <w:t xml:space="preserve">1 give the nucleus number in the </w:t>
+      </w:r>
+      <w:proofErr w:type="spellStart"/>
+      <w:r>
+        <w:t>schnitzcell</w:t>
+      </w:r>
+      <w:proofErr w:type="spellEnd"/>
+      <w:r>
+        <w:t xml:space="preserve"> segmentation structure. This</w:t>
+      </w:r>
+    </w:p>
+    <w:p>
+      <w:r>
         <w:lastRenderedPageBreak/>
-        <w:t>k Jump to a specified particle</w:t>
-      </w:r>
-    </w:p>
-    <w:p>
-      <w:r>
-        <w:t>c Connect two particle traces</w:t>
-      </w:r>
-    </w:p>
-    <w:p>
-      <w:r>
-        <w:t>d Separate traces. If this is done on a particle with only one frame then</w:t>
-      </w:r>
-    </w:p>
-    <w:p>
-      <w:r>
-        <w:t xml:space="preserve">  it disconnects it from its nucleus.</w:t>
-      </w:r>
-    </w:p>
-    <w:p>
-      <w:r>
-        <w:t>q Cycle between approved status: green - approved; yellow - approved but</w:t>
-      </w:r>
-    </w:p>
-    <w:p>
-      <w:r>
-        <w:t xml:space="preserve">  with conditions (drift of nucleus, for example)</w:t>
-      </w:r>
-    </w:p>
-    <w:p>
-      <w:r>
-        <w:t>w Disapprove a trace</w:t>
-      </w:r>
-    </w:p>
-    <w:p>
-      <w:r>
-        <w:t>p Identify a particle. It will also tell you the particle associated with</w:t>
-      </w:r>
-    </w:p>
-    <w:p>
-      <w:r>
-        <w:t xml:space="preserve">  the clicked nucleus.</w:t>
-      </w:r>
-    </w:p>
-    <w:p>
-      <w:r>
-        <w:t>e Approve/Disappr</w:t>
-      </w:r>
-      <w:bookmarkStart w:id="16" w:name="_GoBack"/>
-      <w:bookmarkEnd w:id="16"/>
-      <w:r>
-        <w:t>ove  a frame within a trace</w:t>
-      </w:r>
-    </w:p>
-    <w:p>
-      <w:r>
-        <w:t>u Move a particle detected with Threshold2 into the our structure.</w:t>
-      </w:r>
-    </w:p>
-    <w:p>
-      <w:r>
-        <w:t>i Move a particle detected with Threshold2 into the our structure and</w:t>
-      </w:r>
-    </w:p>
-    <w:p>
-      <w:r>
-        <w:t xml:space="preserve">  connect it to the current particle. This is a combination of "u" and</w:t>
-      </w:r>
-    </w:p>
-    <w:p>
-      <w:r>
-        <w:t xml:space="preserve">  "c".</w:t>
+        <w:t xml:space="preserve">  only  works for troubleshooting and you need to be online and on the</w:t>
+      </w:r>
+    </w:p>
+    <w:p>
+      <w:r>
+        <w:t xml:space="preserve">  Princeton network/VPN for now.</w:t>
       </w:r>
     </w:p>
     <w:p/>
     <w:p>
       <w:r>
-        <w:t>%Nuclear tracking specific:</w:t>
-      </w:r>
-    </w:p>
-    <w:p>
-      <w:r>
-        <w:t>l Split a nucleus and select one or two daughter nuclei or stop the</w:t>
-      </w:r>
-    </w:p>
-    <w:p>
-      <w:r>
-        <w:t xml:space="preserve">  lineage. Usage:</w:t>
-      </w:r>
-    </w:p>
-    <w:p>
-      <w:r>
-        <w:t xml:space="preserve">       Click on one new nucleus + ENTER: Continue the schnitz with that nucleus.</w:t>
-      </w:r>
-    </w:p>
-    <w:p>
-      <w:r>
-        <w:t xml:space="preserve">       Click on the current nucleus + ENTER: Split the schnitz. This time</w:t>
-      </w:r>
-    </w:p>
-    <w:p>
-      <w:r>
-        <w:t xml:space="preserve">           point will be the first frame of the new schnitz.</w:t>
-      </w:r>
-    </w:p>
-    <w:p>
-      <w:r>
-        <w:t xml:space="preserve">       Click on two nuclei: Split the current nucleus into two daughter</w:t>
-      </w:r>
-    </w:p>
-    <w:p>
-      <w:r>
-        <w:t xml:space="preserve">       nuclei.</w:t>
-      </w:r>
-    </w:p>
-    <w:p>
-      <w:r>
-        <w:t xml:space="preserve">       Click on the same nucleus twice: Split the current nucleus, but</w:t>
-      </w:r>
-    </w:p>
-    <w:p>
-      <w:r>
-        <w:t xml:space="preserve">       with only one daughter nucleus.</w:t>
-      </w:r>
-    </w:p>
-    <w:p>
-      <w:r>
-        <w:t>2 set parent of current nucleus</w:t>
-      </w:r>
-    </w:p>
-    <w:p>
-      <w:r>
-        <w:t>p Find the particle associated with the clicked nucleus. It will also tell</w:t>
-      </w:r>
-    </w:p>
-    <w:p>
-      <w:r>
-        <w:t xml:space="preserve">  you the closest particle associated you clicked on.</w:t>
-      </w:r>
-    </w:p>
-    <w:p>
-      <w:r>
-        <w:t>9 check for nuclear tracking consistencies. This is useful while we're</w:t>
-      </w:r>
-    </w:p>
-    <w:p>
-      <w:r>
-        <w:t xml:space="preserve">  getting the code to work well.</w:t>
-      </w:r>
-    </w:p>
-    <w:p>
-      <w:r>
-        <w:t>1 give the nucleus number in the schnitzcell segmentation structure. This</w:t>
-      </w:r>
-    </w:p>
-    <w:p>
-      <w:r>
-        <w:t xml:space="preserve">  only  works for troubleshooting and you need to be online and on the</w:t>
-      </w:r>
-    </w:p>
-    <w:p>
-      <w:r>
-        <w:t xml:space="preserve">  Princeton network/VPN for now.</w:t>
-      </w:r>
-    </w:p>
-    <w:p/>
-    <w:p>
-      <w:r>
         <w:t>%General:</w:t>
       </w:r>
     </w:p>
@@ -3345,12 +4048,28 @@
     </w:p>
     <w:p>
       <w:r>
-        <w:t>h Show non-approved particles yellow or dissapproved particles</w:t>
-      </w:r>
-    </w:p>
-    <w:p>
-      <w:r>
-        <w:t>y Input the frame/nc information again. This only works in the absence of</w:t>
+        <w:t xml:space="preserve">h Show non-approved particles yellow or </w:t>
+      </w:r>
+      <w:proofErr w:type="spellStart"/>
+      <w:r>
+        <w:t>dissapproved</w:t>
+      </w:r>
+      <w:proofErr w:type="spellEnd"/>
+      <w:r>
+        <w:t xml:space="preserve"> particles</w:t>
+      </w:r>
+    </w:p>
+    <w:p>
+      <w:r>
+        <w:t>y Input the frame/</w:t>
+      </w:r>
+      <w:proofErr w:type="spellStart"/>
+      <w:r>
+        <w:t>nc</w:t>
+      </w:r>
+      <w:proofErr w:type="spellEnd"/>
+      <w:r>
+        <w:t xml:space="preserve"> information again. This only works in the absence of</w:t>
       </w:r>
     </w:p>
     <w:p>
@@ -3375,7 +4094,6 @@
     </w:p>
     <w:p>
       <w:r>
-        <w:lastRenderedPageBreak/>
         <w:t>-/= Change the zoom factor when in zoom mode.</w:t>
       </w:r>
     </w:p>
@@ -3416,7 +4134,7 @@
                     <pic:cNvPicPr preferRelativeResize="0"/>
                   </pic:nvPicPr>
                   <pic:blipFill>
-                    <a:blip r:embed="rId16"/>
+                    <a:blip r:embed="rId17"/>
                     <a:srcRect/>
                     <a:stretch>
                       <a:fillRect/>
@@ -3455,7 +4173,15 @@
     <w:p/>
     <w:p>
       <w:r>
-        <w:t>%This finds the AP axis. Look into ManualAPStitch.m if there are problems</w:t>
+        <w:t xml:space="preserve">%This finds the AP axis. Look into </w:t>
+      </w:r>
+      <w:proofErr w:type="spellStart"/>
+      <w:r>
+        <w:t>ManualAPStitch.m</w:t>
+      </w:r>
+      <w:proofErr w:type="spellEnd"/>
+      <w:r>
+        <w:t xml:space="preserve"> if there are problems</w:t>
       </w:r>
     </w:p>
     <w:p>
@@ -3464,8 +4190,13 @@
       </w:r>
     </w:p>
     <w:p>
-      <w:r>
-        <w:t>FindAPAxis(Prefix);</w:t>
+      <w:proofErr w:type="spellStart"/>
+      <w:r>
+        <w:t>FindAPAxis</w:t>
+      </w:r>
+      <w:proofErr w:type="spellEnd"/>
+      <w:r>
+        <w:t>(Prefix);</w:t>
       </w:r>
     </w:p>
     <w:p/>
@@ -3475,8 +4206,13 @@
       </w:r>
     </w:p>
     <w:p>
-      <w:r>
-        <w:t>FindAPAxisFullEmbryo(Prefix);</w:t>
+      <w:proofErr w:type="spellStart"/>
+      <w:r>
+        <w:t>FindAPAxisFullEmbryo</w:t>
+      </w:r>
+      <w:proofErr w:type="spellEnd"/>
+      <w:r>
+        <w:t>(Prefix);</w:t>
       </w:r>
     </w:p>
     <w:p/>
@@ -3487,12 +4223,25 @@
     </w:p>
     <w:p>
       <w:r>
-        <w:t>%Tihs is meant for embryos consisting of two images for now</w:t>
-      </w:r>
-    </w:p>
-    <w:p>
-      <w:r>
-        <w:t>ManualFindAPAxis(Prefix)</w:t>
+        <w:t>%</w:t>
+      </w:r>
+      <w:proofErr w:type="spellStart"/>
+      <w:r>
+        <w:t>Tihs</w:t>
+      </w:r>
+      <w:proofErr w:type="spellEnd"/>
+      <w:r>
+        <w:t xml:space="preserve"> is meant for embryos consisting of two images for now</w:t>
+      </w:r>
+    </w:p>
+    <w:p>
+      <w:proofErr w:type="spellStart"/>
+      <w:r>
+        <w:t>ManualFindAPAxis</w:t>
+      </w:r>
+      <w:proofErr w:type="spellEnd"/>
+      <w:r>
+        <w:t>(Prefix)</w:t>
       </w:r>
     </w:p>
     <w:p/>
@@ -3507,8 +4256,13 @@
       </w:r>
     </w:p>
     <w:p>
-      <w:r>
-        <w:t>CorrectAPAxis(Prefix)</w:t>
+      <w:proofErr w:type="spellStart"/>
+      <w:r>
+        <w:t>CorrectAPAxis</w:t>
+      </w:r>
+      <w:proofErr w:type="spellEnd"/>
+      <w:r>
+        <w:t>(Prefix)</w:t>
       </w:r>
     </w:p>
     <w:p>
@@ -3531,7 +4285,15 @@
     <w:p/>
     <w:p>
       <w:r>
-        <w:t>In the Dropbox folder corresponding to the Prefix you’ll find several folders with diagnostic plots as well as .mat files that include lots of information (these are the output of the CompileParticles script among others). The folders are:</w:t>
+        <w:t xml:space="preserve">In the Dropbox folder corresponding to the Prefix you’ll find several folders with diagnostic plots as well as .mat files that include lots of information (these are the output of the </w:t>
+      </w:r>
+      <w:proofErr w:type="spellStart"/>
+      <w:r>
+        <w:t>CompileParticles</w:t>
+      </w:r>
+      <w:proofErr w:type="spellEnd"/>
+      <w:r>
+        <w:t xml:space="preserve"> script among others). The folders are:</w:t>
       </w:r>
     </w:p>
     <w:p>
@@ -3549,8 +4311,13 @@
         <w:ind w:hanging="360"/>
         <w:contextualSpacing/>
       </w:pPr>
-      <w:r>
-        <w:t xml:space="preserve">APDetection: AP orientation images and matching of frame-of-imaging to the position on the embryo. </w:t>
+      <w:proofErr w:type="spellStart"/>
+      <w:r>
+        <w:t>APDetection</w:t>
+      </w:r>
+      <w:proofErr w:type="spellEnd"/>
+      <w:r>
+        <w:t xml:space="preserve">: AP orientation images and matching of frame-of-imaging to the position on the embryo. </w:t>
       </w:r>
     </w:p>
     <w:p>
@@ -3563,8 +4330,13 @@
         <w:ind w:hanging="360"/>
         <w:contextualSpacing/>
       </w:pPr>
-      <w:r>
-        <w:t>AlignmentOverlay.tif: Shows the superposition of the low and high magnification images in the histone channel.</w:t>
+      <w:proofErr w:type="spellStart"/>
+      <w:r>
+        <w:t>AlignmentOverlay.tif</w:t>
+      </w:r>
+      <w:proofErr w:type="spellEnd"/>
+      <w:r>
+        <w:t>: Shows the superposition of the low and high magnification images in the histone channel.</w:t>
       </w:r>
     </w:p>
     <w:p>
@@ -3577,8 +4349,21 @@
         <w:ind w:hanging="360"/>
         <w:contextualSpacing/>
       </w:pPr>
-      <w:r>
-        <w:t>AlignmentCorrelation.tif: This is the correlation between the low and high magnification images. It should show a clear maximum which determines the overlay for “AlignmentOverlay.tif”</w:t>
+      <w:proofErr w:type="spellStart"/>
+      <w:r>
+        <w:t>AlignmentCorrelation.tif</w:t>
+      </w:r>
+      <w:proofErr w:type="spellEnd"/>
+      <w:r>
+        <w:t>: This is the correlation between the low and high magnification images. It should show a clear maximum which determines the overlay for “</w:t>
+      </w:r>
+      <w:proofErr w:type="spellStart"/>
+      <w:r>
+        <w:t>AlignmentOverlay.tif</w:t>
+      </w:r>
+      <w:proofErr w:type="spellEnd"/>
+      <w:r>
+        <w:t>”</w:t>
       </w:r>
     </w:p>
     <w:p>
@@ -3591,8 +4376,13 @@
         <w:ind w:hanging="360"/>
         <w:contextualSpacing/>
       </w:pPr>
-      <w:r>
-        <w:t>FullEmbryo.tif: Image of the full. stitched embryo. This is in 16-bit format.</w:t>
+      <w:proofErr w:type="spellStart"/>
+      <w:r>
+        <w:t>FullEmbryo.tif</w:t>
+      </w:r>
+      <w:proofErr w:type="spellEnd"/>
+      <w:r>
+        <w:t>: Image of the full. stitched embryo. This is in 16-bit format.</w:t>
       </w:r>
     </w:p>
     <w:p>
@@ -3605,8 +4395,13 @@
         <w:ind w:hanging="360"/>
         <w:contextualSpacing/>
       </w:pPr>
-      <w:r>
-        <w:t>APMovie: Plots of the mean line traces for every frame over the AP section imaged. As a default, data is binned into 0.025 x/L bins. The error bars are SD.</w:t>
+      <w:proofErr w:type="spellStart"/>
+      <w:r>
+        <w:t>APMovie</w:t>
+      </w:r>
+      <w:proofErr w:type="spellEnd"/>
+      <w:r>
+        <w:t>: Plots of the mean line traces for every frame over the AP section imaged. As a default, data is binned into 0.025 x/L bins. The error bars are SD.</w:t>
       </w:r>
     </w:p>
     <w:p>
@@ -3619,8 +4414,13 @@
         <w:ind w:hanging="360"/>
         <w:contextualSpacing/>
       </w:pPr>
-      <w:r>
-        <w:t>CytoFluo: These are plots related to the cytoplasmic fluorescence. They give a sense of how the background of MCP-GFP evolves over time and space.</w:t>
+      <w:proofErr w:type="spellStart"/>
+      <w:r>
+        <w:t>CytoFluo</w:t>
+      </w:r>
+      <w:proofErr w:type="spellEnd"/>
+      <w:r>
+        <w:t>: These are plots related to the cytoplasmic fluorescence. They give a sense of how the background of MCP-GFP evolves over time and space.</w:t>
       </w:r>
     </w:p>
     <w:p>
@@ -3634,7 +4434,15 @@
         <w:contextualSpacing/>
       </w:pPr>
       <w:r>
-        <w:t>Offset: Plots related to the offset fluorescence around each detected spot. They are related to CytoFluo.</w:t>
+        <w:t xml:space="preserve">Offset: Plots related to the offset fluorescence around each detected spot. They are related to </w:t>
+      </w:r>
+      <w:proofErr w:type="spellStart"/>
+      <w:r>
+        <w:t>CytoFluo</w:t>
+      </w:r>
+      <w:proofErr w:type="spellEnd"/>
+      <w:r>
+        <w:t>.</w:t>
       </w:r>
     </w:p>
     <w:p>
@@ -3647,8 +4455,13 @@
         <w:ind w:hanging="360"/>
         <w:contextualSpacing/>
       </w:pPr>
-      <w:r>
-        <w:t>ParticleTraces: Particle traces for each particle imaged over the period that the particle was on during imagining. This includes the spot position within the nucleus outline, over time, and snapshots of the spot itself.</w:t>
+      <w:proofErr w:type="spellStart"/>
+      <w:r>
+        <w:t>ParticleTraces</w:t>
+      </w:r>
+      <w:proofErr w:type="spellEnd"/>
+      <w:r>
+        <w:t>: Particle traces for each particle imaged over the period that the particle was on during imagining. This includes the spot position within the nucleus outline, over time, and snapshots of the spot itself.</w:t>
       </w:r>
     </w:p>
     <w:p>
@@ -3675,9 +4488,11 @@
         <w:ind w:hanging="360"/>
         <w:contextualSpacing/>
       </w:pPr>
+      <w:proofErr w:type="spellStart"/>
       <w:r>
         <w:t>TracesFluctuations</w:t>
       </w:r>
+      <w:proofErr w:type="spellEnd"/>
     </w:p>
     <w:p>
       <w:pPr>
@@ -3695,7 +4510,15 @@
     <w:p/>
     <w:p>
       <w:r>
-        <w:t>In the folder the file CompiledParticles.mat include:</w:t>
+        <w:t xml:space="preserve">In the folder the file </w:t>
+      </w:r>
+      <w:proofErr w:type="spellStart"/>
+      <w:r>
+        <w:t>CompiledParticles.mat</w:t>
+      </w:r>
+      <w:proofErr w:type="spellEnd"/>
+      <w:r>
+        <w:t xml:space="preserve"> include:</w:t>
       </w:r>
     </w:p>
     <w:p/>
@@ -3708,9 +4531,11 @@
         <w:ind w:hanging="360"/>
         <w:contextualSpacing/>
       </w:pPr>
+      <w:proofErr w:type="spellStart"/>
       <w:r>
         <w:t>CompiledParticles</w:t>
       </w:r>
+      <w:proofErr w:type="spellEnd"/>
     </w:p>
     <w:p>
       <w:pPr>
@@ -3747,9 +4572,11 @@
         <w:ind w:hanging="360"/>
         <w:contextualSpacing/>
       </w:pPr>
+      <w:proofErr w:type="spellStart"/>
       <w:r>
         <w:t>xPos</w:t>
       </w:r>
+      <w:proofErr w:type="spellEnd"/>
     </w:p>
     <w:p>
       <w:pPr>
@@ -3760,9 +4587,11 @@
         <w:ind w:hanging="360"/>
         <w:contextualSpacing/>
       </w:pPr>
+      <w:proofErr w:type="spellStart"/>
       <w:r>
         <w:t>yPos</w:t>
       </w:r>
+      <w:proofErr w:type="spellEnd"/>
     </w:p>
     <w:p>
       <w:pPr>
@@ -3773,8 +4602,21 @@
         <w:ind w:hanging="360"/>
         <w:contextualSpacing/>
       </w:pPr>
-      <w:r>
-        <w:t>APpos: AP position of the particle as a function of time. Note that this variable will disappear in favor of APPos (see below).</w:t>
+      <w:proofErr w:type="spellStart"/>
+      <w:r>
+        <w:t>APpos</w:t>
+      </w:r>
+      <w:proofErr w:type="spellEnd"/>
+      <w:r>
+        <w:t xml:space="preserve">: AP position of the particle as a function of time. Note that this variable will disappear in favor of </w:t>
+      </w:r>
+      <w:proofErr w:type="spellStart"/>
+      <w:r>
+        <w:t>APPos</w:t>
+      </w:r>
+      <w:proofErr w:type="spellEnd"/>
+      <w:r>
+        <w:t xml:space="preserve"> (see below).</w:t>
       </w:r>
     </w:p>
     <w:p>
@@ -3786,9 +4628,11 @@
         <w:ind w:hanging="360"/>
         <w:contextualSpacing/>
       </w:pPr>
+      <w:proofErr w:type="spellStart"/>
       <w:r>
         <w:t>MeanAP</w:t>
       </w:r>
+      <w:proofErr w:type="spellEnd"/>
     </w:p>
     <w:p>
       <w:pPr>
@@ -3799,9 +4643,11 @@
         <w:ind w:hanging="360"/>
         <w:contextualSpacing/>
       </w:pPr>
+      <w:proofErr w:type="spellStart"/>
       <w:r>
         <w:t>MedianAP</w:t>
       </w:r>
+      <w:proofErr w:type="spellEnd"/>
     </w:p>
     <w:p>
       <w:pPr>
@@ -3812,9 +4658,11 @@
         <w:ind w:hanging="360"/>
         <w:contextualSpacing/>
       </w:pPr>
+      <w:proofErr w:type="spellStart"/>
       <w:r>
         <w:t>APposPOarticle</w:t>
       </w:r>
+      <w:proofErr w:type="spellEnd"/>
     </w:p>
     <w:p>
       <w:pPr>
@@ -3825,8 +4673,13 @@
         <w:ind w:hanging="360"/>
         <w:contextualSpacing/>
       </w:pPr>
-      <w:r>
-        <w:t>APPos: AP position of the particle as a function of time.</w:t>
+      <w:proofErr w:type="spellStart"/>
+      <w:r>
+        <w:t>APPos</w:t>
+      </w:r>
+      <w:proofErr w:type="spellEnd"/>
+      <w:r>
+        <w:t>: AP position of the particle as a function of time.</w:t>
       </w:r>
     </w:p>
     <w:p>
@@ -3838,10 +4691,12 @@
         <w:ind w:hanging="360"/>
         <w:contextualSpacing/>
       </w:pPr>
+      <w:proofErr w:type="spellStart"/>
       <w:r>
         <w:lastRenderedPageBreak/>
         <w:t>FirstFrame</w:t>
       </w:r>
+      <w:proofErr w:type="spellEnd"/>
     </w:p>
     <w:p>
       <w:pPr>
@@ -3865,8 +4720,13 @@
         <w:ind w:hanging="360"/>
         <w:contextualSpacing/>
       </w:pPr>
-      <w:r>
-        <w:t>Fluo: Particle fluorescence for each time point.</w:t>
+      <w:proofErr w:type="spellStart"/>
+      <w:r>
+        <w:t>Fluo</w:t>
+      </w:r>
+      <w:proofErr w:type="spellEnd"/>
+      <w:r>
+        <w:t>: Particle fluorescence for each time point.</w:t>
       </w:r>
     </w:p>
     <w:p>
@@ -3917,9 +4777,11 @@
         <w:ind w:hanging="360"/>
         <w:contextualSpacing/>
       </w:pPr>
+      <w:proofErr w:type="spellStart"/>
       <w:r>
         <w:t>FluoOld</w:t>
       </w:r>
+      <w:proofErr w:type="spellEnd"/>
     </w:p>
     <w:p>
       <w:pPr>
@@ -3930,9 +4792,11 @@
         <w:ind w:hanging="360"/>
         <w:contextualSpacing/>
       </w:pPr>
+      <w:proofErr w:type="spellStart"/>
       <w:r>
         <w:t>FluoRaw</w:t>
       </w:r>
+      <w:proofErr w:type="spellEnd"/>
     </w:p>
     <w:p>
       <w:pPr>
@@ -3943,8 +4807,13 @@
         <w:ind w:hanging="360"/>
         <w:contextualSpacing/>
       </w:pPr>
-      <w:r>
-        <w:t>FluoError: Error associated with all fluorescence readings. Note that there is only one value per particle.</w:t>
+      <w:proofErr w:type="spellStart"/>
+      <w:r>
+        <w:t>FluoError</w:t>
+      </w:r>
+      <w:proofErr w:type="spellEnd"/>
+      <w:r>
+        <w:t>: Error associated with all fluorescence readings. Note that there is only one value per particle.</w:t>
       </w:r>
     </w:p>
     <w:p>
@@ -3969,9 +4838,11 @@
         <w:ind w:hanging="360"/>
         <w:contextualSpacing/>
       </w:pPr>
+      <w:proofErr w:type="spellStart"/>
       <w:r>
         <w:t>FitType</w:t>
       </w:r>
+      <w:proofErr w:type="spellEnd"/>
     </w:p>
     <w:p>
       <w:pPr>
@@ -3982,9 +4853,11 @@
         <w:ind w:hanging="360"/>
         <w:contextualSpacing/>
       </w:pPr>
+      <w:proofErr w:type="spellStart"/>
       <w:r>
         <w:t>nc</w:t>
       </w:r>
+      <w:proofErr w:type="spellEnd"/>
     </w:p>
     <w:p>
       <w:pPr>
@@ -4008,9 +4881,11 @@
         <w:ind w:hanging="360"/>
         <w:contextualSpacing/>
       </w:pPr>
+      <w:proofErr w:type="spellStart"/>
       <w:r>
         <w:t>PParticle</w:t>
       </w:r>
+      <w:proofErr w:type="spellEnd"/>
     </w:p>
     <w:p>
       <w:pPr>
@@ -4021,9 +4896,11 @@
         <w:ind w:hanging="360"/>
         <w:contextualSpacing/>
       </w:pPr>
+      <w:proofErr w:type="spellStart"/>
       <w:r>
         <w:t>DParticle</w:t>
       </w:r>
+      <w:proofErr w:type="spellEnd"/>
     </w:p>
     <w:p>
       <w:pPr>
@@ -4034,9 +4911,11 @@
         <w:ind w:hanging="360"/>
         <w:contextualSpacing/>
       </w:pPr>
+      <w:proofErr w:type="spellStart"/>
       <w:r>
         <w:t>EParticle</w:t>
       </w:r>
+      <w:proofErr w:type="spellEnd"/>
     </w:p>
     <w:p>
       <w:pPr>
@@ -4047,9 +4926,11 @@
         <w:ind w:hanging="360"/>
         <w:contextualSpacing/>
       </w:pPr>
+      <w:proofErr w:type="spellStart"/>
       <w:r>
         <w:t>NucStart</w:t>
       </w:r>
+      <w:proofErr w:type="spellEnd"/>
     </w:p>
     <w:p>
       <w:pPr>
@@ -4060,9 +4941,11 @@
         <w:ind w:hanging="360"/>
         <w:contextualSpacing/>
       </w:pPr>
+      <w:proofErr w:type="spellStart"/>
       <w:r>
         <w:t>NucEnd</w:t>
       </w:r>
+      <w:proofErr w:type="spellEnd"/>
     </w:p>
     <w:p>
       <w:pPr>
@@ -4073,9 +4956,11 @@
         <w:ind w:hanging="360"/>
         <w:contextualSpacing/>
       </w:pPr>
+      <w:proofErr w:type="spellStart"/>
       <w:r>
         <w:t>SlopeTrace</w:t>
       </w:r>
+      <w:proofErr w:type="spellEnd"/>
     </w:p>
     <w:p>
       <w:pPr>
@@ -4086,9 +4971,11 @@
         <w:ind w:hanging="360"/>
         <w:contextualSpacing/>
       </w:pPr>
+      <w:proofErr w:type="spellStart"/>
       <w:r>
         <w:t>SDSlopeTrace</w:t>
       </w:r>
+      <w:proofErr w:type="spellEnd"/>
     </w:p>
     <w:p>
       <w:pPr>
@@ -4099,9 +4986,11 @@
         <w:ind w:hanging="360"/>
         <w:contextualSpacing/>
       </w:pPr>
+      <w:proofErr w:type="spellStart"/>
       <w:r>
         <w:t>TotalmRNA</w:t>
       </w:r>
+      <w:proofErr w:type="spellEnd"/>
     </w:p>
     <w:p>
       <w:pPr>
@@ -4112,9 +5001,11 @@
         <w:ind w:hanging="360"/>
         <w:contextualSpacing/>
       </w:pPr>
+      <w:proofErr w:type="spellStart"/>
       <w:r>
         <w:t>TotalmRNAError</w:t>
       </w:r>
+      <w:proofErr w:type="spellEnd"/>
     </w:p>
     <w:p>
       <w:pPr>
@@ -4125,9 +5016,11 @@
         <w:ind w:hanging="360"/>
         <w:contextualSpacing/>
       </w:pPr>
+      <w:proofErr w:type="spellStart"/>
       <w:r>
         <w:t>NuclearAP</w:t>
       </w:r>
+      <w:proofErr w:type="spellEnd"/>
     </w:p>
     <w:p/>
     <w:p/>
@@ -4208,7 +5101,15 @@
     <w:p/>
     <w:p>
       <w:r>
-        <w:t>\section{Live transcription analysis using mRNADynamics code}</w:t>
+        <w:t xml:space="preserve">\section{Live transcription analysis using </w:t>
+      </w:r>
+      <w:proofErr w:type="spellStart"/>
+      <w:r>
+        <w:t>mRNADynamics</w:t>
+      </w:r>
+      <w:proofErr w:type="spellEnd"/>
+      <w:r>
+        <w:t xml:space="preserve"> code}</w:t>
       </w:r>
     </w:p>
     <w:p/>
@@ -4276,14 +5177,30 @@
     <w:p/>
     <w:p>
       <w:r>
-        <w:t>\subsubsection{AP detection}</w:t>
+        <w:t>\</w:t>
+      </w:r>
+      <w:proofErr w:type="spellStart"/>
+      <w:r>
+        <w:t>subsubsection</w:t>
+      </w:r>
+      <w:proofErr w:type="spellEnd"/>
+      <w:r>
+        <w:t>{AP detection}</w:t>
       </w:r>
     </w:p>
     <w:p/>
     <w:p/>
     <w:p>
       <w:r>
-        <w:t>\section{CheckParticleTracking command reference}</w:t>
+        <w:t>\section{</w:t>
+      </w:r>
+      <w:proofErr w:type="spellStart"/>
+      <w:r>
+        <w:t>CheckParticleTracking</w:t>
+      </w:r>
+      <w:proofErr w:type="spellEnd"/>
+      <w:r>
+        <w:t xml:space="preserve"> command reference}</w:t>
       </w:r>
     </w:p>
     <w:p/>
@@ -4306,7 +5223,15 @@
         <w:spacing w:line="240" w:lineRule="auto"/>
       </w:pPr>
       <w:r>
-        <w:t>Need to add CheckDivisionTimes to this figure.</w:t>
+        <w:t xml:space="preserve">Need to add </w:t>
+      </w:r>
+      <w:proofErr w:type="spellStart"/>
+      <w:r>
+        <w:t>CheckDivisionTimes</w:t>
+      </w:r>
+      <w:proofErr w:type="spellEnd"/>
+      <w:r>
+        <w:t xml:space="preserve"> to this figure.</w:t>
       </w:r>
     </w:p>
   </w:comment>
@@ -4353,7 +5278,39 @@
         <w:spacing w:line="240" w:lineRule="auto"/>
       </w:pPr>
       <w:r>
-        <w:t>(Note: In OS X Yosemite hostconfig is removed, and you need to run the following command: sudo scutil --set HostName Hostname )</w:t>
+        <w:t xml:space="preserve">(Note: In OS X Yosemite </w:t>
+      </w:r>
+      <w:proofErr w:type="spellStart"/>
+      <w:r>
+        <w:t>hostconfig</w:t>
+      </w:r>
+      <w:proofErr w:type="spellEnd"/>
+      <w:r>
+        <w:t xml:space="preserve"> is removed, and you need to run the following command: </w:t>
+      </w:r>
+      <w:proofErr w:type="spellStart"/>
+      <w:r>
+        <w:t>sudo</w:t>
+      </w:r>
+      <w:proofErr w:type="spellEnd"/>
+      <w:r>
+        <w:t xml:space="preserve"> </w:t>
+      </w:r>
+      <w:proofErr w:type="spellStart"/>
+      <w:r>
+        <w:t>scutil</w:t>
+      </w:r>
+      <w:proofErr w:type="spellEnd"/>
+      <w:r>
+        <w:t xml:space="preserve"> --set </w:t>
+      </w:r>
+      <w:proofErr w:type="spellStart"/>
+      <w:r>
+        <w:t>HostName</w:t>
+      </w:r>
+      <w:proofErr w:type="spellEnd"/>
+      <w:r>
+        <w:t xml:space="preserve"> Hostname )</w:t>
       </w:r>
     </w:p>
     <w:p>
@@ -4368,7 +5325,15 @@
         <w:spacing w:line="240" w:lineRule="auto"/>
       </w:pPr>
       <w:r>
-        <w:t>You can find out the name in Matlab by running</w:t>
+        <w:t xml:space="preserve">You can find out the name in </w:t>
+      </w:r>
+      <w:proofErr w:type="spellStart"/>
+      <w:r>
+        <w:t>Matlab</w:t>
+      </w:r>
+      <w:proofErr w:type="spellEnd"/>
+      <w:r>
+        <w:t xml:space="preserve"> by running</w:t>
       </w:r>
     </w:p>
     <w:p>
@@ -4395,7 +5360,15 @@
         <w:spacing w:line="240" w:lineRule="auto"/>
       </w:pPr>
       <w:r>
-        <w:t xml:space="preserve">   if ispc  </w:t>
+        <w:t xml:space="preserve">   if </w:t>
+      </w:r>
+      <w:proofErr w:type="spellStart"/>
+      <w:r>
+        <w:t>ispc</w:t>
+      </w:r>
+      <w:proofErr w:type="spellEnd"/>
+      <w:r>
+        <w:t xml:space="preserve">  </w:t>
       </w:r>
     </w:p>
     <w:p>
@@ -4404,7 +5377,15 @@
         <w:spacing w:line="240" w:lineRule="auto"/>
       </w:pPr>
       <w:r>
-        <w:t xml:space="preserve">      name = getenv('COMPUTERNAME');  </w:t>
+        <w:t xml:space="preserve">      name = </w:t>
+      </w:r>
+      <w:proofErr w:type="spellStart"/>
+      <w:r>
+        <w:t>getenv</w:t>
+      </w:r>
+      <w:proofErr w:type="spellEnd"/>
+      <w:r>
+        <w:t xml:space="preserve">('COMPUTERNAME');  </w:t>
       </w:r>
     </w:p>
     <w:p>
@@ -4422,7 +5403,15 @@
         <w:spacing w:line="240" w:lineRule="auto"/>
       </w:pPr>
       <w:r>
-        <w:t xml:space="preserve">      name = getenv('HOSTNAME');  </w:t>
+        <w:t xml:space="preserve">      name = </w:t>
+      </w:r>
+      <w:proofErr w:type="spellStart"/>
+      <w:r>
+        <w:t>getenv</w:t>
+      </w:r>
+      <w:proofErr w:type="spellEnd"/>
+      <w:r>
+        <w:t xml:space="preserve">('HOSTNAME');  </w:t>
       </w:r>
     </w:p>
     <w:p>
@@ -4472,8 +5461,21 @@
         <w:widowControl w:val="0"/>
         <w:spacing w:line="240" w:lineRule="auto"/>
       </w:pPr>
-      <w:r>
-        <w:t>SourcePath: This is where the raw data is stored. For example, “RawData”.</w:t>
+      <w:proofErr w:type="spellStart"/>
+      <w:r>
+        <w:t>SourcePath</w:t>
+      </w:r>
+      <w:proofErr w:type="spellEnd"/>
+      <w:r>
+        <w:t>: This is where the raw data is stored. For example, “</w:t>
+      </w:r>
+      <w:proofErr w:type="spellStart"/>
+      <w:r>
+        <w:t>RawData</w:t>
+      </w:r>
+      <w:proofErr w:type="spellEnd"/>
+      <w:r>
+        <w:t>”.</w:t>
       </w:r>
     </w:p>
     <w:p>
@@ -4481,8 +5483,29 @@
         <w:widowControl w:val="0"/>
         <w:spacing w:line="240" w:lineRule="auto"/>
       </w:pPr>
-      <w:r>
-        <w:t>FISHPath: This is the folder “FISHToolbox” created when installing the FISH code and shown in Figure 2. Inside there should be a “Data” and “Analysis” folder. Add these two to the matlab path.</w:t>
+      <w:proofErr w:type="spellStart"/>
+      <w:r>
+        <w:t>FISHPath</w:t>
+      </w:r>
+      <w:proofErr w:type="spellEnd"/>
+      <w:r>
+        <w:t>: This is the folder “</w:t>
+      </w:r>
+      <w:proofErr w:type="spellStart"/>
+      <w:r>
+        <w:t>FISHToolbox</w:t>
+      </w:r>
+      <w:proofErr w:type="spellEnd"/>
+      <w:r>
+        <w:t xml:space="preserve">” created when installing the FISH code and shown in Figure 2. Inside there should be a “Data” and “Analysis” folder. Add these two to the </w:t>
+      </w:r>
+      <w:proofErr w:type="spellStart"/>
+      <w:r>
+        <w:t>matlab</w:t>
+      </w:r>
+      <w:proofErr w:type="spellEnd"/>
+      <w:r>
+        <w:t xml:space="preserve"> path.</w:t>
       </w:r>
     </w:p>
     <w:p>
@@ -4490,8 +5513,21 @@
         <w:widowControl w:val="0"/>
         <w:spacing w:line="240" w:lineRule="auto"/>
       </w:pPr>
-      <w:r>
-        <w:t>DropboxFolder: Create this folder within your Dropbox folder as a repository of analyzed data. This way the analyzed data is more portable than the raw data. This could also work with GoogleDrive. Note: this needs to be a local folder and not a web link. If you don’t have Dropbox just link it to some folder of your liking.</w:t>
+      <w:proofErr w:type="spellStart"/>
+      <w:r>
+        <w:t>DropboxFolder</w:t>
+      </w:r>
+      <w:proofErr w:type="spellEnd"/>
+      <w:r>
+        <w:t xml:space="preserve">: Create this folder within your Dropbox folder as a repository of analyzed data. This way the analyzed data is more portable than the raw data. This could also work with </w:t>
+      </w:r>
+      <w:proofErr w:type="spellStart"/>
+      <w:r>
+        <w:t>GoogleDrive</w:t>
+      </w:r>
+      <w:proofErr w:type="spellEnd"/>
+      <w:r>
+        <w:t>. Note: this needs to be a local folder and not a web link. If you don’t have Dropbox just link it to some folder of your liking.</w:t>
       </w:r>
     </w:p>
     <w:p>
@@ -4500,7 +5536,15 @@
         <w:spacing w:line="240" w:lineRule="auto"/>
       </w:pPr>
       <w:r>
-        <w:t>You can ignore all other “DropboxFolder” entries. This is a feature that allows to share different repositories of analyzed data with different collaborators. Of course, you can put this folder in some non-Dropbox place if you don’t need to share results.</w:t>
+        <w:t>You can ignore all other “</w:t>
+      </w:r>
+      <w:proofErr w:type="spellStart"/>
+      <w:r>
+        <w:t>DropboxFolder</w:t>
+      </w:r>
+      <w:proofErr w:type="spellEnd"/>
+      <w:r>
+        <w:t>” entries. This is a feature that allows to share different repositories of analyzed data with different collaborators. Of course, you can put this folder in some non-Dropbox place if you don’t need to share results.</w:t>
       </w:r>
     </w:p>
     <w:p>
@@ -4509,11 +5553,19 @@
         <w:spacing w:line="240" w:lineRule="auto"/>
       </w:pPr>
       <w:r>
-        <w:t>MS2CodePath: This is the folder where you put the Live mRNA Code such as “mRNADynamics” in Figure 2. It’s where “ComputerFolders.XLSX” resides. You should also add this t</w:t>
+        <w:t>MS2CodePath: This is the folder where you put the Live mRNA Code such as “</w:t>
+      </w:r>
+      <w:proofErr w:type="spellStart"/>
+      <w:r>
+        <w:t>mRNADynamics</w:t>
+      </w:r>
+      <w:proofErr w:type="spellEnd"/>
+      <w:r>
+        <w:t>” in Figure 2. It’s where “ComputerFolders.XLSX” resides. You should also add this t</w:t>
       </w:r>
     </w:p>
   </w:comment>
-  <w:comment w:id="9" w:author="Hernan Garcia" w:date="2014-09-14T00:56:00Z" w:initials="">
+  <w:comment w:id="10" w:author="Hernan Garcia" w:date="2014-09-14T00:56:00Z" w:initials="">
     <w:p>
       <w:pPr>
         <w:widowControl w:val="0"/>
@@ -4524,7 +5576,7 @@
       </w:r>
     </w:p>
   </w:comment>
-  <w:comment w:id="10" w:author="Shelby Blythe" w:date="2015-01-18T06:01:00Z" w:initials="">
+  <w:comment w:id="11" w:author="Shelby Blythe" w:date="2015-01-18T06:01:00Z" w:initials="">
     <w:p>
       <w:pPr>
         <w:widowControl w:val="0"/>
@@ -4535,7 +5587,7 @@
       </w:r>
     </w:p>
   </w:comment>
-  <w:comment w:id="11" w:author="Hernan Garcia" w:date="2015-01-18T03:34:00Z" w:initials="">
+  <w:comment w:id="12" w:author="Hernan Garcia" w:date="2015-01-18T03:34:00Z" w:initials="">
     <w:p>
       <w:pPr>
         <w:widowControl w:val="0"/>
@@ -4546,7 +5598,7 @@
       </w:r>
     </w:p>
   </w:comment>
-  <w:comment w:id="12" w:author="Shelby Blythe" w:date="2015-01-18T06:01:00Z" w:initials="">
+  <w:comment w:id="13" w:author="Shelby Blythe" w:date="2015-01-18T06:01:00Z" w:initials="">
     <w:p>
       <w:pPr>
         <w:widowControl w:val="0"/>
@@ -4568,7 +5620,23 @@
         <w:spacing w:line="240" w:lineRule="auto"/>
       </w:pPr>
       <w:r>
-        <w:t>I found that if you use the Threshold function in ImageJ (where you can pseudocolor pixels that are above a certain threshold value) it can help give an impression of just how many spots would qualify for analysis in the code at a particular threshold value.</w:t>
+        <w:t xml:space="preserve">I found that if you use the Threshold function in </w:t>
+      </w:r>
+      <w:proofErr w:type="spellStart"/>
+      <w:r>
+        <w:t>ImageJ</w:t>
+      </w:r>
+      <w:proofErr w:type="spellEnd"/>
+      <w:r>
+        <w:t xml:space="preserve"> (where you can </w:t>
+      </w:r>
+      <w:proofErr w:type="spellStart"/>
+      <w:r>
+        <w:t>pseudocolor</w:t>
+      </w:r>
+      <w:proofErr w:type="spellEnd"/>
+      <w:r>
+        <w:t xml:space="preserve"> pixels that are above a certain threshold value) it can help give an impression of just how many spots would qualify for analysis in the code at a particular threshold value.</w:t>
       </w:r>
     </w:p>
     <w:p>
@@ -4583,7 +5651,15 @@
         <w:spacing w:line="240" w:lineRule="auto"/>
       </w:pPr>
       <w:r>
-        <w:t>Should there be a lot of non-real pixels in the thresholded data, or do we want to restrict the threshold so that it mostly only picks up transcription spots?</w:t>
+        <w:t xml:space="preserve">Should there be a lot of non-real pixels in the </w:t>
+      </w:r>
+      <w:proofErr w:type="spellStart"/>
+      <w:r>
+        <w:t>thresholded</w:t>
+      </w:r>
+      <w:proofErr w:type="spellEnd"/>
+      <w:r>
+        <w:t xml:space="preserve"> data, or do we want to restrict the threshold so that it mostly only picks up transcription spots?</w:t>
       </w:r>
     </w:p>
   </w:comment>
@@ -8130,7 +9206,7 @@
 </file>
 
 <file path=customXml/itemProps1.xml><?xml version="1.0" encoding="utf-8"?>
-<ds:datastoreItem xmlns:ds="http://schemas.openxmlformats.org/officeDocument/2006/customXml" ds:itemID="{07064D0A-50FA-469E-A52E-FE8895D66230}">
+<ds:datastoreItem xmlns:ds="http://schemas.openxmlformats.org/officeDocument/2006/customXml" ds:itemID="{B12B1DBE-E403-435A-B612-CBB38E62229C}">
   <ds:schemaRefs>
     <ds:schemaRef ds:uri="http://schemas.openxmlformats.org/officeDocument/2006/bibliography"/>
   </ds:schemaRefs>

</xml_diff>